<commit_message>
EULA and terms of use update
</commit_message>
<xml_diff>
--- a/data/EULA.docx
+++ b/data/EULA.docx
@@ -123,35 +123,7 @@
           <w:rFonts w:cs="Arial" w:ascii="Arial" w:hAnsi="Arial"/>
           <w:lang w:val="en-US"/>
         </w:rPr>
-        <w:t xml:space="preserve"> AND LICENSEE BY </w:t>
-      </w:r>
-      <w:r>
-        <w:rPr>
-          <w:rFonts w:cs="Arial" w:ascii="Arial" w:hAnsi="Arial"/>
-          <w:lang w:val="en-US"/>
-        </w:rPr>
-        <w:t>INSTALLING</w:t>
-      </w:r>
-      <w:r>
-        <w:rPr>
-          <w:rFonts w:cs="Arial" w:ascii="Arial" w:hAnsi="Arial"/>
-          <w:lang w:val="en-US"/>
-        </w:rPr>
-        <w:t xml:space="preserve"> OR DOWNLOADING OR COPYING OR OTHERWISE USING THE PRODUCT, AND FROM THIS MOMENT LICENSEE AGREES TO BE BOUND BY THE TERMS OF THIS AGREEMENT. IF YOU DO NOT AGREE TO THE TERMS OF THIS </w:t>
-      </w:r>
-      <w:r>
-        <w:rPr>
-          <w:rFonts w:cs="Arial" w:ascii="Arial" w:hAnsi="Arial"/>
-          <w:lang w:val="en-US"/>
-        </w:rPr>
-        <w:t>AGREEMENT</w:t>
-      </w:r>
-      <w:r>
-        <w:rPr>
-          <w:rFonts w:cs="Arial" w:ascii="Arial" w:hAnsi="Arial"/>
-          <w:lang w:val="en-US"/>
-        </w:rPr>
-        <w:t>, DO NOT INSTALL, DOWNLOAD, COPY OR USE THE PRODUCT.</w:t>
+        <w:t xml:space="preserve"> AND LICENSEE BY INSTALLING OR DOWNLOADING OR COPYING OR OTHERWISE USING THE PRODUCT, AND FROM THIS MOMENT LICENSEE AGREES TO BE BOUND BY THE TERMS OF THIS AGREEMENT. IF YOU DO NOT AGREE TO THE TERMS OF THIS AGREEMENT, DO NOT INSTALL, DOWNLOAD, COPY OR USE THE PRODUCT.</w:t>
       </w:r>
     </w:p>
     <w:p>
@@ -1169,37 +1141,44 @@
           <w:rFonts w:cs="Arial" w:ascii="Arial" w:hAnsi="Arial"/>
           <w:lang w:val="en-US"/>
         </w:rPr>
-        <w:t xml:space="preserve">, company ID: 51 678 675, registered in the Commercial register of District Court Bratislava I, Section: </w:t>
-      </w:r>
-      <w:r>
-        <w:rPr>
-          <w:rFonts w:cs="Arial" w:ascii="Arial" w:hAnsi="Arial"/>
-          <w:highlight w:val="green"/>
-          <w:lang w:val="en-US"/>
-        </w:rPr>
-        <w:t>……</w:t>
-      </w:r>
-      <w:r>
-        <w:rPr>
-          <w:rFonts w:cs="Arial" w:ascii="Arial" w:hAnsi="Arial"/>
-          <w:lang w:val="en-US"/>
-        </w:rPr>
-        <w:t xml:space="preserve">, insert no.: </w:t>
-      </w:r>
-      <w:r>
-        <w:rPr>
-          <w:rFonts w:cs="Arial" w:ascii="Arial" w:hAnsi="Arial"/>
-          <w:highlight w:val="green"/>
-          <w:lang w:val="en-US"/>
-        </w:rPr>
-        <w:t>………</w:t>
-      </w:r>
-      <w:r>
-        <w:rPr>
-          <w:rFonts w:cs="Arial" w:ascii="Arial" w:hAnsi="Arial"/>
-          <w:lang w:val="en-US"/>
-        </w:rPr>
-        <w:t xml:space="preserve"> which also includes the brands Vanilla.PDF Labs.</w:t>
+        <w:t>, company ID: 51 678 675, registered in the Commercial register of District Court Bratislava I, Secti</w:t>
+      </w:r>
+      <w:r>
+        <w:rPr>
+          <w:rFonts w:cs="Arial" w:ascii="Arial" w:hAnsi="Arial"/>
+          <w:color w:val="000000"/>
+          <w:lang w:val="en-US"/>
+        </w:rPr>
+        <w:t>o</w:t>
+      </w:r>
+      <w:r>
+        <w:rPr>
+          <w:rFonts w:cs="Arial" w:ascii="Arial" w:hAnsi="Arial"/>
+          <w:color w:val="000000"/>
+          <w:lang w:val="en-US"/>
+        </w:rPr>
+        <w:t>n</w:t>
+      </w:r>
+      <w:r>
+        <w:rPr>
+          <w:rFonts w:ascii="Arial" w:hAnsi="Arial"/>
+          <w:lang w:val="en-US"/>
+        </w:rPr>
+        <w:t>: Sro, insert no.: 128213/B which also i</w:t>
+      </w:r>
+      <w:r>
+        <w:rPr>
+          <w:rFonts w:cs="Arial" w:ascii="Arial" w:hAnsi="Arial"/>
+          <w:lang w:val="en-US"/>
+        </w:rPr>
+        <w:t>ncl</w:t>
+      </w:r>
+      <w:r>
+        <w:rPr>
+          <w:rFonts w:cs="Arial" w:ascii="Arial" w:hAnsi="Arial"/>
+          <w:lang w:val="en-US"/>
+        </w:rPr>
+        <w:t>udes the brands Vanilla.PDF Labs.</w:t>
       </w:r>
     </w:p>
     <w:p>
@@ -3611,35 +3590,7 @@
           <w:lang w:val="en-US"/>
         </w:rPr>
         <w:tab/>
-        <w:t xml:space="preserve">Licensee’s exclusive entitlements for breach of warranty is to request the removal of the defects of the Product. Vanilla.PDF Labs at its sole discretion will use reasonable commercial efforts to supply Licensee with a replacement copy of the Product that substantially conforms to the documentation, or provide to the Licensee the guidance for use of the Product in order to avoid of the defective impacts or refund to Licensee its purchase price for the Product. Vanilla.PDF Labs shall have no responsibility if the failure arises out of use of the Product with other methods than recommended in Product documentation. THIS </w:t>
-      </w:r>
-      <w:r>
-        <w:rPr>
-          <w:rFonts w:cs="Arial" w:ascii="Arial" w:hAnsi="Arial"/>
-          <w:lang w:val="en-US"/>
-        </w:rPr>
-        <w:t>REMEDY</w:t>
-      </w:r>
-      <w:r>
-        <w:rPr>
-          <w:rFonts w:cs="Arial" w:ascii="Arial" w:hAnsi="Arial"/>
-          <w:lang w:val="en-US"/>
-        </w:rPr>
-        <w:t xml:space="preserve"> IS THE SOLE AND </w:t>
-      </w:r>
-      <w:r>
-        <w:rPr>
-          <w:rFonts w:cs="Arial" w:ascii="Arial" w:hAnsi="Arial"/>
-          <w:lang w:val="en-US"/>
-        </w:rPr>
-        <w:t>EXCLUSIVE</w:t>
-      </w:r>
-      <w:r>
-        <w:rPr>
-          <w:rFonts w:cs="Arial" w:ascii="Arial" w:hAnsi="Arial"/>
-          <w:lang w:val="en-US"/>
-        </w:rPr>
-        <w:t xml:space="preserve"> REMEDY AVAILABLE TO LICENSEE FOR BREACH OF EXPRESSED OR IMPLIED WARRANTIES WITH RESPECT TO THE PRODUCT.</w:t>
+        <w:t>Licensee’s exclusive entitlements for breach of warranty is to request the removal of the defects of the Product. Vanilla.PDF Labs at its sole discretion will use reasonable commercial efforts to supply Licensee with a replacement copy of the Product that substantially conforms to the documentation, or provide to the Licensee the guidance for use of the Product in order to avoid of the defective impacts or refund to Licensee its purchase price for the Product. Vanilla.PDF Labs shall have no responsibility if the failure arises out of use of the Product with other methods than recommended in Product documentation. THIS REMEDY IS THE SOLE AND EXCLUSIVE REMEDY AVAILABLE TO LICENSEE FOR BREACH OF EXPRESSED OR IMPLIED WARRANTIES WITH RESPECT TO THE PRODUCT.</w:t>
       </w:r>
     </w:p>
     <w:p>
@@ -3722,62 +3673,41 @@
           <w:rFonts w:cs="Arial" w:ascii="Arial" w:hAnsi="Arial"/>
           <w:lang w:val="en-US"/>
         </w:rPr>
-        <w:t xml:space="preserve"> DOES NOT WARRANT THAT THE PRODUCT IS ERROR-FREE OR WILL OPERATE WITHOUT INTERRUPTION. THE PRODUCT IS NOT DESIGNED, INTENDED OR LICENSED FOR USE IN HAZARDOUS ENVIRONMENTS REQUIRING FAIL-SAFE CONTROLS, INCLUDING WITHOUT LIMITATION, THE DESIGN, CONSTRUCTION, MAINTENANCE OR OPERATION OF NUCLEAR FACILITIES, AIRCRAFT NAVIGATION OR COMMUNICATION SYSTEMS, AIRTRAFIC CONTROL, AND LIFE SUPPORT OR WEAPONS SYSTEMS. VANILLA.PDF LABS </w:t>
-      </w:r>
-      <w:r>
-        <w:rPr>
-          <w:rFonts w:cs="Arial" w:ascii="Arial" w:hAnsi="Arial"/>
-          <w:lang w:val="en-US"/>
-        </w:rPr>
-        <w:t>SPECIFICALLY</w:t>
-      </w:r>
-      <w:r>
-        <w:rPr>
-          <w:rFonts w:cs="Arial" w:ascii="Arial" w:hAnsi="Arial"/>
-          <w:lang w:val="en-US"/>
-        </w:rPr>
-        <w:t xml:space="preserve"> DISCLAIMS ANY EXPRESS OR IMPLIED WARRANTY OF FITNESS FOR SUCH PURPOSES.</w:t>
-      </w:r>
-    </w:p>
-    <w:p>
-      <w:pPr>
-        <w:pStyle w:val="Normal"/>
-        <w:spacing w:lineRule="auto" w:line="276" w:before="0" w:after="0"/>
-        <w:ind w:left="567" w:hanging="567"/>
-        <w:jc w:val="both"/>
-        <w:rPr>
-          <w:rFonts w:ascii="Arial" w:hAnsi="Arial" w:cs="Arial"/>
-          <w:lang w:val="en-US"/>
-        </w:rPr>
-      </w:pPr>
-      <w:r>
-        <w:rPr>
-          <w:rFonts w:cs="Arial" w:ascii="Arial" w:hAnsi="Arial"/>
-          <w:lang w:val="en-US"/>
-        </w:rPr>
-      </w:r>
-    </w:p>
-    <w:p>
-      <w:pPr>
-        <w:pStyle w:val="Normal"/>
-        <w:spacing w:lineRule="auto" w:line="276" w:before="0" w:after="0"/>
-        <w:ind w:left="567" w:hanging="567"/>
-        <w:jc w:val="both"/>
-        <w:rPr/>
-      </w:pPr>
-      <w:r>
-        <w:rPr>
-          <w:rFonts w:cs="Arial" w:ascii="Arial" w:hAnsi="Arial"/>
-          <w:lang w:val="en-US"/>
-        </w:rPr>
-        <w:t xml:space="preserve">11.4. NO ORAL OR WRITTEN INFORMATION OR ADVICE GIVEN BY VANILLA.PDF LABS, ITS DEALERS, DISTRIBUTORS, AGENTS OR EMPLOYEES SHALL CREATE A WARRANTY OR IN ANY WAY INCREASE THE SCOPE OF ANY WARRANTY PROVIDED </w:t>
-      </w:r>
-      <w:r>
-        <w:rPr>
-          <w:rFonts w:cs="Arial" w:ascii="Arial" w:hAnsi="Arial"/>
-          <w:lang w:val="en-US"/>
-        </w:rPr>
-        <w:t>HEREIN.</w:t>
+        <w:t xml:space="preserve"> DOES NOT WARRANT THAT THE PRODUCT IS ERROR-FREE OR WILL OPERATE WITHOUT INTERRUPTION. THE PRODUCT IS NOT DESIGNED, INTENDED OR LICENSED FOR USE IN HAZARDOUS ENVIRONMENTS REQUIRING FAIL-SAFE CONTROLS, INCLUDING WITHOUT LIMITATION, THE DESIGN, CONSTRUCTION, MAINTENANCE OR OPERATION OF NUCLEAR FACILITIES, AIRCRAFT NAVIGATION OR COMMUNICATION SYSTEMS, AIRTRAFIC CONTROL, AND LIFE SUPPORT OR WEAPONS SYSTEMS. VANILLA.PDF LABS SPECIFICALLY DISCLAIMS ANY EXPRESS OR IMPLIED WARRANTY OF FITNESS FOR SUCH PURPOSES.</w:t>
+      </w:r>
+    </w:p>
+    <w:p>
+      <w:pPr>
+        <w:pStyle w:val="Normal"/>
+        <w:spacing w:lineRule="auto" w:line="276" w:before="0" w:after="0"/>
+        <w:ind w:left="567" w:hanging="567"/>
+        <w:jc w:val="both"/>
+        <w:rPr>
+          <w:rFonts w:ascii="Arial" w:hAnsi="Arial" w:cs="Arial"/>
+          <w:lang w:val="en-US"/>
+        </w:rPr>
+      </w:pPr>
+      <w:r>
+        <w:rPr>
+          <w:rFonts w:cs="Arial" w:ascii="Arial" w:hAnsi="Arial"/>
+          <w:lang w:val="en-US"/>
+        </w:rPr>
+      </w:r>
+    </w:p>
+    <w:p>
+      <w:pPr>
+        <w:pStyle w:val="Normal"/>
+        <w:spacing w:lineRule="auto" w:line="276" w:before="0" w:after="0"/>
+        <w:ind w:left="567" w:hanging="567"/>
+        <w:jc w:val="both"/>
+        <w:rPr/>
+      </w:pPr>
+      <w:r>
+        <w:rPr>
+          <w:rFonts w:cs="Arial" w:ascii="Arial" w:hAnsi="Arial"/>
+          <w:lang w:val="en-US"/>
+        </w:rPr>
+        <w:t>11.4. NO ORAL OR WRITTEN INFORMATION OR ADVICE GIVEN BY VANILLA.PDF LABS, ITS DEALERS, DISTRIBUTORS, AGENTS OR EMPLOYEES SHALL CREATE A WARRANTY OR IN ANY WAY INCREASE THE SCOPE OF ANY WARRANTY PROVIDED HEREIN.</w:t>
       </w:r>
     </w:p>
     <w:p>
@@ -6816,7 +6746,7 @@
         <w:docPartGallery w:val="Page Numbers (Bottom of Page)"/>
         <w:docPartUnique w:val="true"/>
       </w:docPartObj>
-      <w:id w:val="1122260022"/>
+      <w:id w:val="1608314825"/>
     </w:sdtPr>
     <w:sdtContent>
       <w:p>
@@ -7729,6 +7659,27 @@
       <w:rFonts w:cs="Wingdings"/>
     </w:rPr>
   </w:style>
+  <w:style w:type="character" w:styleId="ListLabel9">
+    <w:name w:val="ListLabel 9"/>
+    <w:qFormat/>
+    <w:rPr>
+      <w:rFonts w:cs="Symbol"/>
+    </w:rPr>
+  </w:style>
+  <w:style w:type="character" w:styleId="ListLabel10">
+    <w:name w:val="ListLabel 10"/>
+    <w:qFormat/>
+    <w:rPr>
+      <w:rFonts w:cs="Courier New"/>
+    </w:rPr>
+  </w:style>
+  <w:style w:type="character" w:styleId="ListLabel11">
+    <w:name w:val="ListLabel 11"/>
+    <w:qFormat/>
+    <w:rPr>
+      <w:rFonts w:cs="Wingdings"/>
+    </w:rPr>
+  </w:style>
   <w:style w:type="paragraph" w:styleId="Heading" w:customStyle="1">
     <w:name w:val="Heading"/>
     <w:basedOn w:val="Normal"/>

</xml_diff>

<commit_message>
Update license to OpenSSL 3.0 Apache 2.0
</commit_message>
<xml_diff>
--- a/data/EULA.docx
+++ b/data/EULA.docx
@@ -985,14 +985,7 @@
           <w:rFonts w:cs="Arial" w:ascii="Arial" w:hAnsi="Arial"/>
           <w:lang w:val="en-US"/>
         </w:rPr>
-        <w:t xml:space="preserve">1.22. "Technical support" means fix necessary for removal or overcome of Product’s </w:t>
-      </w:r>
-      <w:r>
-        <w:rPr>
-          <w:rFonts w:cs="Arial" w:ascii="Arial" w:hAnsi="Arial"/>
-          <w:lang w:val="en"/>
-        </w:rPr>
-        <w:t>deficiencies.</w:t>
+        <w:t>1.22. "Technical support" means fix necessary for removal or overcome of Product’s deficiencies.</w:t>
       </w:r>
     </w:p>
     <w:p>
@@ -1149,15 +1142,7 @@
           <w:color w:val="000000"/>
           <w:lang w:val="en-US"/>
         </w:rPr>
-        <w:t>o</w:t>
-      </w:r>
-      <w:r>
-        <w:rPr>
-          <w:rFonts w:cs="Arial" w:ascii="Arial" w:hAnsi="Arial"/>
-          <w:color w:val="000000"/>
-          <w:lang w:val="en-US"/>
-        </w:rPr>
-        <w:t>n</w:t>
+        <w:t>on</w:t>
       </w:r>
       <w:r>
         <w:rPr>
@@ -1171,31 +1156,24 @@
           <w:rFonts w:cs="Arial" w:ascii="Arial" w:hAnsi="Arial"/>
           <w:lang w:val="en-US"/>
         </w:rPr>
-        <w:t>ncl</w:t>
-      </w:r>
-      <w:r>
-        <w:rPr>
-          <w:rFonts w:cs="Arial" w:ascii="Arial" w:hAnsi="Arial"/>
-          <w:lang w:val="en-US"/>
-        </w:rPr>
-        <w:t>udes the brands Vanilla.PDF Labs.</w:t>
-      </w:r>
-    </w:p>
-    <w:p>
-      <w:pPr>
-        <w:pStyle w:val="Normal"/>
-        <w:spacing w:lineRule="auto" w:line="276" w:before="0" w:after="0"/>
-        <w:ind w:left="567" w:hanging="567"/>
-        <w:jc w:val="both"/>
-        <w:rPr>
-          <w:rFonts w:ascii="Arial" w:hAnsi="Arial" w:cs="Arial"/>
-          <w:lang w:val="en"/>
-        </w:rPr>
-      </w:pPr>
-      <w:r>
-        <w:rPr>
-          <w:rFonts w:cs="Arial" w:ascii="Arial" w:hAnsi="Arial"/>
-          <w:lang w:val="en"/>
+        <w:t>ncludes the brands Vanilla.PDF Labs.</w:t>
+      </w:r>
+    </w:p>
+    <w:p>
+      <w:pPr>
+        <w:pStyle w:val="Normal"/>
+        <w:spacing w:lineRule="auto" w:line="276" w:before="0" w:after="0"/>
+        <w:ind w:left="567" w:hanging="567"/>
+        <w:jc w:val="both"/>
+        <w:rPr>
+          <w:rFonts w:ascii="Arial" w:hAnsi="Arial" w:cs="Arial"/>
+          <w:lang w:val="en-US"/>
+        </w:rPr>
+      </w:pPr>
+      <w:r>
+        <w:rPr>
+          <w:rFonts w:cs="Arial" w:ascii="Arial" w:hAnsi="Arial"/>
+          <w:lang w:val="en-US"/>
         </w:rPr>
       </w:r>
     </w:p>
@@ -1365,7 +1343,7 @@
       <w:r>
         <w:rPr>
           <w:rFonts w:cs="Arial" w:ascii="Arial" w:hAnsi="Arial"/>
-          <w:lang w:val="en"/>
+          <w:lang w:val="en-US"/>
         </w:rPr>
         <w:tab/>
         <w:t>The territorial extent of licensed use of Product is not limited. Remuneration for the granting of Product License is included in the License Fee. Product License is granted from the moment the License File was sent to Licensee.</w:t>
@@ -3753,6 +3731,7 @@
         </w:numPr>
         <w:spacing w:lineRule="auto" w:line="276" w:before="0" w:after="0"/>
         <w:ind w:left="1134" w:hanging="567"/>
+        <w:contextualSpacing/>
         <w:jc w:val="both"/>
         <w:rPr/>
       </w:pPr>
@@ -3772,6 +3751,7 @@
         </w:numPr>
         <w:spacing w:lineRule="auto" w:line="276" w:before="0" w:after="0"/>
         <w:ind w:left="1134" w:hanging="567"/>
+        <w:contextualSpacing/>
         <w:jc w:val="both"/>
         <w:rPr/>
       </w:pPr>
@@ -3791,6 +3771,7 @@
         </w:numPr>
         <w:spacing w:lineRule="auto" w:line="276" w:before="0" w:after="0"/>
         <w:ind w:left="1134" w:hanging="567"/>
+        <w:contextualSpacing/>
         <w:jc w:val="both"/>
         <w:rPr/>
       </w:pPr>
@@ -3810,6 +3791,7 @@
         </w:numPr>
         <w:spacing w:lineRule="auto" w:line="276" w:before="0" w:after="0"/>
         <w:ind w:left="1134" w:hanging="567"/>
+        <w:contextualSpacing/>
         <w:jc w:val="both"/>
         <w:rPr/>
       </w:pPr>
@@ -4069,1196 +4051,1073 @@
         <w:pStyle w:val="Normal"/>
         <w:spacing w:lineRule="auto" w:line="276" w:before="0" w:after="0"/>
         <w:ind w:left="1418" w:hanging="0"/>
-        <w:jc w:val="both"/>
-        <w:rPr>
-          <w:rFonts w:ascii="Arial" w:hAnsi="Arial" w:cs="Arial"/>
-          <w:i/>
-          <w:i/>
-        </w:rPr>
-      </w:pPr>
-      <w:r>
-        <w:rPr>
-          <w:rFonts w:cs="Arial" w:ascii="Arial" w:hAnsi="Arial"/>
-          <w:i/>
-          <w:lang w:val="en-US"/>
-        </w:rPr>
-        <w:t>LICENSE ISSUES</w:t>
-      </w:r>
-    </w:p>
-    <w:p>
-      <w:pPr>
-        <w:pStyle w:val="Normal"/>
-        <w:spacing w:lineRule="auto" w:line="276" w:before="0" w:after="0"/>
-        <w:ind w:left="1418" w:hanging="0"/>
-        <w:jc w:val="both"/>
-        <w:rPr>
-          <w:rFonts w:ascii="Arial" w:hAnsi="Arial" w:cs="Arial"/>
-          <w:i/>
-          <w:i/>
-          <w:lang w:val="en-US"/>
-        </w:rPr>
-      </w:pPr>
-      <w:r>
-        <w:rPr>
-          <w:rFonts w:cs="Arial" w:ascii="Arial" w:hAnsi="Arial"/>
-          <w:i/>
-          <w:lang w:val="en-US"/>
-        </w:rPr>
-      </w:r>
-    </w:p>
-    <w:p>
-      <w:pPr>
-        <w:pStyle w:val="Normal"/>
-        <w:spacing w:lineRule="auto" w:line="276" w:before="0" w:after="0"/>
-        <w:ind w:left="1418" w:hanging="0"/>
-        <w:jc w:val="both"/>
-        <w:rPr>
-          <w:rFonts w:ascii="Arial" w:hAnsi="Arial" w:cs="Arial"/>
-          <w:i/>
-          <w:i/>
-        </w:rPr>
-      </w:pPr>
-      <w:r>
-        <w:rPr>
-          <w:rFonts w:cs="Arial" w:ascii="Arial" w:hAnsi="Arial"/>
-          <w:i/>
-          <w:lang w:val="en-US"/>
-        </w:rPr>
-        <w:t>The OpenSSL toolkit stays under a double license, i.e. both the conditions of the OpenSSL License and the original SSLeay license apply to the toolkit.</w:t>
-      </w:r>
-    </w:p>
-    <w:p>
-      <w:pPr>
-        <w:pStyle w:val="Normal"/>
-        <w:spacing w:lineRule="auto" w:line="276" w:before="0" w:after="0"/>
-        <w:ind w:left="1418" w:hanging="0"/>
-        <w:jc w:val="both"/>
-        <w:rPr>
-          <w:rFonts w:ascii="Arial" w:hAnsi="Arial" w:cs="Arial"/>
-          <w:i/>
-          <w:i/>
-        </w:rPr>
-      </w:pPr>
-      <w:r>
-        <w:rPr>
-          <w:rFonts w:cs="Arial" w:ascii="Arial" w:hAnsi="Arial"/>
-          <w:i/>
-          <w:lang w:val="en-US"/>
-        </w:rPr>
-        <w:t>See below for the actual license texts.</w:t>
-      </w:r>
-    </w:p>
-    <w:p>
-      <w:pPr>
-        <w:pStyle w:val="Normal"/>
-        <w:spacing w:lineRule="auto" w:line="276" w:before="0" w:after="0"/>
-        <w:ind w:left="708" w:hanging="0"/>
-        <w:jc w:val="both"/>
-        <w:rPr>
-          <w:rFonts w:ascii="Arial" w:hAnsi="Arial" w:cs="Arial"/>
-          <w:i/>
-          <w:i/>
-          <w:lang w:val="en-US"/>
-        </w:rPr>
-      </w:pPr>
-      <w:r>
-        <w:rPr>
-          <w:rFonts w:cs="Arial" w:ascii="Arial" w:hAnsi="Arial"/>
-          <w:i/>
-          <w:lang w:val="en-US"/>
-        </w:rPr>
-      </w:r>
-    </w:p>
-    <w:p>
-      <w:pPr>
-        <w:pStyle w:val="Normal"/>
-        <w:spacing w:lineRule="auto" w:line="276" w:before="0" w:after="0"/>
-        <w:ind w:left="2410" w:hanging="992"/>
-        <w:jc w:val="both"/>
-        <w:rPr/>
-      </w:pPr>
-      <w:r>
-        <w:rPr>
-          <w:rFonts w:cs="Arial" w:ascii="Arial" w:hAnsi="Arial"/>
-          <w:i/>
-          <w:lang w:val="en-US"/>
-        </w:rPr>
-        <w:t>11.5.2.1. OpenSSL License</w:t>
-      </w:r>
-    </w:p>
-    <w:p>
-      <w:pPr>
-        <w:pStyle w:val="Normal"/>
-        <w:spacing w:lineRule="auto" w:line="276" w:before="0" w:after="0"/>
-        <w:ind w:left="1416" w:hanging="0"/>
-        <w:jc w:val="both"/>
-        <w:rPr>
-          <w:rFonts w:ascii="Arial" w:hAnsi="Arial" w:cs="Arial"/>
-          <w:i/>
-          <w:i/>
-          <w:lang w:val="en-US"/>
-        </w:rPr>
-      </w:pPr>
-      <w:r>
-        <w:rPr>
-          <w:rFonts w:cs="Arial" w:ascii="Arial" w:hAnsi="Arial"/>
-          <w:i/>
-          <w:lang w:val="en-US"/>
-        </w:rPr>
-      </w:r>
-    </w:p>
-    <w:p>
-      <w:pPr>
-        <w:pStyle w:val="Normal"/>
-        <w:spacing w:lineRule="auto" w:line="276" w:before="0" w:after="0"/>
-        <w:ind w:left="2410" w:hanging="0"/>
-        <w:jc w:val="both"/>
-        <w:rPr>
-          <w:rFonts w:ascii="Arial" w:hAnsi="Arial" w:cs="Arial"/>
-          <w:i/>
-          <w:i/>
-        </w:rPr>
-      </w:pPr>
-      <w:r>
-        <w:rPr>
-          <w:rFonts w:cs="Arial" w:ascii="Arial" w:hAnsi="Arial"/>
-          <w:i/>
-          <w:lang w:val="en-US"/>
-        </w:rPr>
-        <w:t>Copyright (c) 1998-2018 The OpenSSL Project.  All rights reserved.</w:t>
-      </w:r>
-    </w:p>
-    <w:p>
-      <w:pPr>
-        <w:pStyle w:val="Normal"/>
-        <w:spacing w:lineRule="auto" w:line="276" w:before="0" w:after="0"/>
-        <w:ind w:left="2410" w:hanging="0"/>
-        <w:jc w:val="both"/>
-        <w:rPr>
-          <w:rFonts w:ascii="Arial" w:hAnsi="Arial" w:cs="Arial"/>
-          <w:i/>
-          <w:i/>
-          <w:lang w:val="en-US"/>
-        </w:rPr>
-      </w:pPr>
-      <w:r>
-        <w:rPr>
-          <w:rFonts w:cs="Arial" w:ascii="Arial" w:hAnsi="Arial"/>
-          <w:i/>
-          <w:lang w:val="en-US"/>
-        </w:rPr>
-      </w:r>
-    </w:p>
-    <w:p>
-      <w:pPr>
-        <w:pStyle w:val="Normal"/>
-        <w:spacing w:lineRule="auto" w:line="276" w:before="0" w:after="0"/>
-        <w:ind w:left="2410" w:hanging="0"/>
-        <w:jc w:val="both"/>
-        <w:rPr>
-          <w:rFonts w:ascii="Arial" w:hAnsi="Arial" w:cs="Arial"/>
-          <w:i/>
-          <w:i/>
-        </w:rPr>
-      </w:pPr>
-      <w:r>
-        <w:rPr>
-          <w:rFonts w:cs="Arial" w:ascii="Arial" w:hAnsi="Arial"/>
-          <w:i/>
-          <w:lang w:val="en-US"/>
-        </w:rPr>
-        <w:t>Redistribution and use in source and binary forms, with or without modification, are permitted provided that the following conditions are met:</w:t>
-      </w:r>
-    </w:p>
-    <w:p>
-      <w:pPr>
-        <w:pStyle w:val="Normal"/>
-        <w:spacing w:lineRule="auto" w:line="276" w:before="0" w:after="0"/>
-        <w:ind w:left="2410" w:hanging="0"/>
-        <w:jc w:val="both"/>
-        <w:rPr>
-          <w:rFonts w:ascii="Arial" w:hAnsi="Arial" w:cs="Arial"/>
-          <w:i/>
-          <w:i/>
-          <w:lang w:val="en-US"/>
-        </w:rPr>
-      </w:pPr>
-      <w:r>
-        <w:rPr>
-          <w:rFonts w:cs="Arial" w:ascii="Arial" w:hAnsi="Arial"/>
-          <w:i/>
-          <w:lang w:val="en-US"/>
-        </w:rPr>
-      </w:r>
-    </w:p>
-    <w:p>
-      <w:pPr>
-        <w:pStyle w:val="Normal"/>
-        <w:spacing w:lineRule="auto" w:line="276" w:before="0" w:after="0"/>
-        <w:ind w:left="2410" w:hanging="0"/>
-        <w:jc w:val="both"/>
-        <w:rPr>
-          <w:rFonts w:ascii="Arial" w:hAnsi="Arial" w:cs="Arial"/>
-          <w:i/>
-          <w:i/>
-        </w:rPr>
-      </w:pPr>
-      <w:r>
-        <w:rPr>
-          <w:rFonts w:cs="Arial" w:ascii="Arial" w:hAnsi="Arial"/>
-          <w:i/>
-          <w:lang w:val="en-US"/>
-        </w:rPr>
-        <w:t xml:space="preserve">1. Redistributions of source code must retain the above copyright notice, this list of conditions and the following disclaimer. </w:t>
-      </w:r>
-    </w:p>
-    <w:p>
-      <w:pPr>
-        <w:pStyle w:val="Normal"/>
-        <w:spacing w:lineRule="auto" w:line="276" w:before="0" w:after="0"/>
-        <w:ind w:left="2410" w:hanging="0"/>
-        <w:jc w:val="both"/>
-        <w:rPr>
-          <w:rFonts w:ascii="Arial" w:hAnsi="Arial" w:cs="Arial"/>
-          <w:i/>
-          <w:i/>
-          <w:lang w:val="en-US"/>
-        </w:rPr>
-      </w:pPr>
-      <w:r>
-        <w:rPr>
-          <w:rFonts w:cs="Arial" w:ascii="Arial" w:hAnsi="Arial"/>
-          <w:i/>
-          <w:lang w:val="en-US"/>
-        </w:rPr>
-      </w:r>
-    </w:p>
-    <w:p>
-      <w:pPr>
-        <w:pStyle w:val="Normal"/>
-        <w:spacing w:lineRule="auto" w:line="276" w:before="0" w:after="0"/>
-        <w:ind w:left="2410" w:hanging="0"/>
-        <w:jc w:val="both"/>
-        <w:rPr>
-          <w:rFonts w:ascii="Arial" w:hAnsi="Arial" w:cs="Arial"/>
-          <w:i/>
-          <w:i/>
-        </w:rPr>
-      </w:pPr>
-      <w:r>
-        <w:rPr>
-          <w:rFonts w:cs="Arial" w:ascii="Arial" w:hAnsi="Arial"/>
-          <w:i/>
-          <w:lang w:val="en-US"/>
-        </w:rPr>
-        <w:t>2. Redistributions in binary form must reproduce the above copyright notice, this list of conditions and the following disclaimer in the documentation and/or other materials provided with the distribution.</w:t>
-      </w:r>
-    </w:p>
-    <w:p>
-      <w:pPr>
-        <w:pStyle w:val="Normal"/>
-        <w:spacing w:lineRule="auto" w:line="276" w:before="0" w:after="0"/>
-        <w:ind w:left="2410" w:hanging="0"/>
-        <w:jc w:val="both"/>
-        <w:rPr>
-          <w:rFonts w:ascii="Arial" w:hAnsi="Arial" w:cs="Arial"/>
-          <w:i/>
-          <w:i/>
-          <w:lang w:val="en-US"/>
-        </w:rPr>
-      </w:pPr>
-      <w:r>
-        <w:rPr>
-          <w:rFonts w:cs="Arial" w:ascii="Arial" w:hAnsi="Arial"/>
-          <w:i/>
-          <w:lang w:val="en-US"/>
-        </w:rPr>
-      </w:r>
-    </w:p>
-    <w:p>
-      <w:pPr>
-        <w:pStyle w:val="Normal"/>
-        <w:spacing w:lineRule="auto" w:line="276" w:before="0" w:after="0"/>
-        <w:ind w:left="2410" w:hanging="0"/>
-        <w:jc w:val="both"/>
-        <w:rPr>
-          <w:rFonts w:ascii="Arial" w:hAnsi="Arial" w:cs="Arial"/>
-          <w:i/>
-          <w:i/>
-        </w:rPr>
-      </w:pPr>
-      <w:r>
-        <w:rPr>
-          <w:rFonts w:cs="Arial" w:ascii="Arial" w:hAnsi="Arial"/>
-          <w:i/>
-          <w:lang w:val="en-US"/>
-        </w:rPr>
-        <w:t>3. All advertising materials mentioning features or use of this software must display the following acknowledgment:</w:t>
-      </w:r>
-    </w:p>
-    <w:p>
-      <w:pPr>
-        <w:pStyle w:val="Normal"/>
-        <w:spacing w:lineRule="auto" w:line="276" w:before="0" w:after="0"/>
-        <w:ind w:left="2410" w:hanging="0"/>
-        <w:jc w:val="both"/>
-        <w:rPr>
-          <w:rFonts w:ascii="Arial" w:hAnsi="Arial" w:cs="Arial"/>
-          <w:i/>
-          <w:i/>
-        </w:rPr>
-      </w:pPr>
-      <w:r>
-        <w:rPr>
-          <w:rFonts w:cs="Arial" w:ascii="Arial" w:hAnsi="Arial"/>
-          <w:i/>
-          <w:lang w:val="en-US"/>
-        </w:rPr>
-        <w:t>"This product includes software developed by the OpenSSL Project for use in the OpenSSL Toolkit. (http://www.openssl.org/)"</w:t>
-      </w:r>
-    </w:p>
-    <w:p>
-      <w:pPr>
-        <w:pStyle w:val="Normal"/>
-        <w:spacing w:lineRule="auto" w:line="276" w:before="0" w:after="0"/>
-        <w:ind w:left="2410" w:hanging="0"/>
-        <w:jc w:val="both"/>
-        <w:rPr>
-          <w:rFonts w:ascii="Arial" w:hAnsi="Arial" w:cs="Arial"/>
-          <w:i/>
-          <w:i/>
-          <w:lang w:val="en-US"/>
-        </w:rPr>
-      </w:pPr>
-      <w:r>
-        <w:rPr>
-          <w:rFonts w:cs="Arial" w:ascii="Arial" w:hAnsi="Arial"/>
-          <w:i/>
-          <w:lang w:val="en-US"/>
-        </w:rPr>
-      </w:r>
-    </w:p>
-    <w:p>
-      <w:pPr>
-        <w:pStyle w:val="Normal"/>
-        <w:spacing w:lineRule="auto" w:line="276" w:before="0" w:after="0"/>
-        <w:ind w:left="2410" w:hanging="0"/>
-        <w:jc w:val="both"/>
-        <w:rPr>
-          <w:rFonts w:ascii="Arial" w:hAnsi="Arial" w:cs="Arial"/>
-          <w:i/>
-          <w:i/>
-        </w:rPr>
-      </w:pPr>
-      <w:r>
-        <w:rPr>
-          <w:rFonts w:cs="Arial" w:ascii="Arial" w:hAnsi="Arial"/>
-          <w:i/>
-          <w:lang w:val="en-US"/>
-        </w:rPr>
-        <w:t>4. The names "OpenSSL Toolkit" and "OpenSSL Project" must not be used to endorse or promote products derived from this software without prior written permission. For written permission, please contact openssl-core@openssl.org.</w:t>
-      </w:r>
-    </w:p>
-    <w:p>
-      <w:pPr>
-        <w:pStyle w:val="Normal"/>
-        <w:spacing w:lineRule="auto" w:line="276" w:before="0" w:after="0"/>
-        <w:ind w:left="2410" w:hanging="0"/>
-        <w:jc w:val="both"/>
-        <w:rPr>
-          <w:rFonts w:ascii="Arial" w:hAnsi="Arial" w:cs="Arial"/>
-          <w:i/>
-          <w:i/>
-          <w:lang w:val="en-US"/>
-        </w:rPr>
-      </w:pPr>
-      <w:r>
-        <w:rPr>
-          <w:rFonts w:cs="Arial" w:ascii="Arial" w:hAnsi="Arial"/>
-          <w:i/>
-          <w:lang w:val="en-US"/>
-        </w:rPr>
-      </w:r>
-    </w:p>
-    <w:p>
-      <w:pPr>
-        <w:pStyle w:val="Normal"/>
-        <w:spacing w:lineRule="auto" w:line="276" w:before="0" w:after="0"/>
-        <w:ind w:left="2410" w:hanging="0"/>
-        <w:jc w:val="both"/>
-        <w:rPr>
-          <w:rFonts w:ascii="Arial" w:hAnsi="Arial" w:cs="Arial"/>
-          <w:i/>
-          <w:i/>
-        </w:rPr>
-      </w:pPr>
-      <w:r>
-        <w:rPr>
-          <w:rFonts w:cs="Arial" w:ascii="Arial" w:hAnsi="Arial"/>
-          <w:i/>
-          <w:lang w:val="en-US"/>
-        </w:rPr>
-        <w:t>5. Products derived from this software may not be called "OpenSSL" nor may "OpenSSL" appear in their names without prior written permission of the OpenSSL Project.</w:t>
-      </w:r>
-    </w:p>
-    <w:p>
-      <w:pPr>
-        <w:pStyle w:val="Normal"/>
-        <w:spacing w:lineRule="auto" w:line="276" w:before="0" w:after="0"/>
-        <w:ind w:left="2410" w:hanging="0"/>
-        <w:jc w:val="both"/>
-        <w:rPr>
-          <w:rFonts w:ascii="Arial" w:hAnsi="Arial" w:cs="Arial"/>
-          <w:i/>
-          <w:i/>
-          <w:lang w:val="en-US"/>
-        </w:rPr>
-      </w:pPr>
-      <w:r>
-        <w:rPr>
-          <w:rFonts w:cs="Arial" w:ascii="Arial" w:hAnsi="Arial"/>
-          <w:i/>
-          <w:lang w:val="en-US"/>
-        </w:rPr>
-      </w:r>
-    </w:p>
-    <w:p>
-      <w:pPr>
-        <w:pStyle w:val="Normal"/>
-        <w:spacing w:lineRule="auto" w:line="276" w:before="0" w:after="0"/>
-        <w:ind w:left="2410" w:hanging="0"/>
-        <w:jc w:val="both"/>
-        <w:rPr>
-          <w:rFonts w:ascii="Arial" w:hAnsi="Arial" w:cs="Arial"/>
-          <w:i/>
-          <w:i/>
-        </w:rPr>
-      </w:pPr>
-      <w:r>
-        <w:rPr>
-          <w:rFonts w:cs="Arial" w:ascii="Arial" w:hAnsi="Arial"/>
-          <w:i/>
-          <w:lang w:val="en-US"/>
-        </w:rPr>
-        <w:t>6. Redistributions of any form whatsoever must retain the following acknowledgment:</w:t>
-      </w:r>
-    </w:p>
-    <w:p>
-      <w:pPr>
-        <w:pStyle w:val="Normal"/>
-        <w:spacing w:lineRule="auto" w:line="276" w:before="0" w:after="0"/>
-        <w:ind w:left="2410" w:hanging="0"/>
-        <w:jc w:val="both"/>
-        <w:rPr>
-          <w:rFonts w:ascii="Arial" w:hAnsi="Arial" w:cs="Arial"/>
-          <w:i/>
-          <w:i/>
-        </w:rPr>
-      </w:pPr>
-      <w:r>
-        <w:rPr>
-          <w:rFonts w:cs="Arial" w:ascii="Arial" w:hAnsi="Arial"/>
-          <w:i/>
-          <w:lang w:val="en-US"/>
-        </w:rPr>
-        <w:t>"This product includes software developed by the OpenSSL Project for use in the OpenSSL Toolkit (http://www.openssl.org/)"</w:t>
-      </w:r>
-    </w:p>
-    <w:p>
-      <w:pPr>
-        <w:pStyle w:val="Normal"/>
-        <w:spacing w:lineRule="auto" w:line="276" w:before="0" w:after="0"/>
-        <w:ind w:left="2410" w:hanging="0"/>
-        <w:jc w:val="both"/>
-        <w:rPr>
-          <w:rFonts w:ascii="Arial" w:hAnsi="Arial" w:cs="Arial"/>
-          <w:i/>
-          <w:i/>
-          <w:lang w:val="en-US"/>
-        </w:rPr>
-      </w:pPr>
-      <w:r>
-        <w:rPr>
-          <w:rFonts w:cs="Arial" w:ascii="Arial" w:hAnsi="Arial"/>
-          <w:i/>
-          <w:lang w:val="en-US"/>
-        </w:rPr>
-      </w:r>
-    </w:p>
-    <w:p>
-      <w:pPr>
-        <w:pStyle w:val="Normal"/>
-        <w:spacing w:lineRule="auto" w:line="276" w:before="0" w:after="0"/>
-        <w:ind w:left="2410" w:hanging="0"/>
-        <w:jc w:val="both"/>
-        <w:rPr>
-          <w:rFonts w:ascii="Arial" w:hAnsi="Arial" w:cs="Arial"/>
-          <w:i/>
-          <w:i/>
-        </w:rPr>
-      </w:pPr>
-      <w:r>
-        <w:rPr>
-          <w:rFonts w:cs="Arial" w:ascii="Arial" w:hAnsi="Arial"/>
-          <w:i/>
-          <w:lang w:val="en-US"/>
-        </w:rPr>
-        <w:t>THIS SOFTWARE IS PROVIDED BY THE OpenSSL PROJECT ``AS IS'' AND ANY EXPRESSED OR IMPLIED WARRANTIES, INCLUDING, BUT NOT LIMITED TO, THE IMPLIED WARRANTIES OF MERCHANTABILITY AND FITNESS FOR A PARTICULAR PURPOSE ARE DISCLAIMED.  IN NO EVENT SHALL THE OpenSSL PROJECT OR ITS CONTRIBUTORS BE LIABLE FOR ANY DIRECT, INDIRECT, INCIDENTAL, SPECIAL, EXEMPLARY, OR CONSEQUENTIAL DAMAGES (INCLUDING, BUT NOT LIMITED TO, PROCUREMENT OF SUBSTITUTE GOODS OR SERVICES;</w:t>
-      </w:r>
-    </w:p>
-    <w:p>
-      <w:pPr>
-        <w:pStyle w:val="Normal"/>
-        <w:spacing w:lineRule="auto" w:line="276" w:before="0" w:after="0"/>
-        <w:ind w:left="2410" w:hanging="0"/>
-        <w:jc w:val="both"/>
-        <w:rPr>
-          <w:rFonts w:ascii="Arial" w:hAnsi="Arial" w:cs="Arial"/>
-          <w:i/>
-          <w:i/>
-        </w:rPr>
-      </w:pPr>
-      <w:r>
-        <w:rPr>
-          <w:rFonts w:cs="Arial" w:ascii="Arial" w:hAnsi="Arial"/>
-          <w:i/>
-          <w:lang w:val="en-US"/>
-        </w:rPr>
-        <w:t>LOSS OF USE, DATA, OR PROFITS; OR BUSINESS INTERRUPTION) HOWEVER CAUSED AND ON ANY THEORY OF LIABILITY, WHETHER IN CONTRACT, STRICT LIABILITY, OR TORT (INCLUDING NEGLIGENCE OR OTHERWISE) ARISING IN ANY WAY OUT OF THE USE OF THIS SOFTWARE, EVEN IF ADVISED OF THE POSSIBILITY OF SUCH DAMAGE.</w:t>
-      </w:r>
-    </w:p>
-    <w:p>
-      <w:pPr>
-        <w:pStyle w:val="Normal"/>
-        <w:spacing w:lineRule="auto" w:line="276" w:before="0" w:after="0"/>
-        <w:ind w:left="2410" w:hanging="0"/>
-        <w:jc w:val="both"/>
-        <w:rPr>
-          <w:rFonts w:ascii="Arial" w:hAnsi="Arial" w:cs="Arial"/>
-          <w:i/>
-          <w:i/>
-          <w:lang w:val="en-US"/>
-        </w:rPr>
-      </w:pPr>
-      <w:r>
-        <w:rPr>
-          <w:rFonts w:cs="Arial" w:ascii="Arial" w:hAnsi="Arial"/>
-          <w:i/>
-          <w:lang w:val="en-US"/>
-        </w:rPr>
-      </w:r>
-    </w:p>
-    <w:p>
-      <w:pPr>
-        <w:pStyle w:val="Normal"/>
-        <w:spacing w:lineRule="auto" w:line="276" w:before="0" w:after="0"/>
-        <w:ind w:left="2410" w:hanging="0"/>
-        <w:jc w:val="both"/>
-        <w:rPr/>
-      </w:pPr>
-      <w:r>
-        <w:rPr>
-          <w:rFonts w:cs="Arial" w:ascii="Arial" w:hAnsi="Arial"/>
-          <w:i/>
-          <w:lang w:val="en-US"/>
-        </w:rPr>
-        <w:t>This product includes cryptographic software written by Eric Young (eay@cryptsoft.com).  This product includes software written by Tim Hudson (</w:t>
-      </w:r>
-      <w:hyperlink r:id="rId6">
-        <w:r>
-          <w:rPr>
-            <w:rStyle w:val="InternetLink"/>
-            <w:rFonts w:cs="Arial" w:ascii="Arial" w:hAnsi="Arial"/>
-            <w:i/>
-            <w:lang w:val="en-US"/>
-          </w:rPr>
-          <w:t>tjh@cryptsoft.com</w:t>
-        </w:r>
-      </w:hyperlink>
-      <w:r>
-        <w:rPr>
-          <w:rFonts w:cs="Arial" w:ascii="Arial" w:hAnsi="Arial"/>
-          <w:i/>
-          <w:lang w:val="en-US"/>
-        </w:rPr>
-        <w:t>).</w:t>
-      </w:r>
-    </w:p>
-    <w:p>
-      <w:pPr>
-        <w:pStyle w:val="Normal"/>
-        <w:spacing w:lineRule="auto" w:line="276" w:before="0" w:after="0"/>
-        <w:ind w:left="1416" w:hanging="0"/>
-        <w:jc w:val="both"/>
-        <w:rPr>
-          <w:rFonts w:ascii="Arial" w:hAnsi="Arial" w:cs="Arial"/>
-          <w:i/>
-          <w:i/>
-          <w:lang w:val="en-US"/>
-        </w:rPr>
-      </w:pPr>
-      <w:r>
-        <w:rPr>
-          <w:rFonts w:cs="Arial" w:ascii="Arial" w:hAnsi="Arial"/>
-          <w:i/>
-          <w:lang w:val="en-US"/>
-        </w:rPr>
-      </w:r>
-    </w:p>
-    <w:p>
-      <w:pPr>
-        <w:pStyle w:val="Normal"/>
-        <w:spacing w:lineRule="auto" w:line="276" w:before="0" w:after="0"/>
-        <w:ind w:left="2410" w:hanging="992"/>
-        <w:jc w:val="both"/>
-        <w:rPr/>
-      </w:pPr>
-      <w:r>
-        <w:rPr>
-          <w:rFonts w:cs="Arial" w:ascii="Arial" w:hAnsi="Arial"/>
-          <w:i/>
-          <w:lang w:val="en-US"/>
-        </w:rPr>
-        <w:t>11.5.2.2. Original SSLeay License</w:t>
-      </w:r>
-    </w:p>
-    <w:p>
-      <w:pPr>
-        <w:pStyle w:val="Normal"/>
-        <w:spacing w:lineRule="auto" w:line="276" w:before="0" w:after="0"/>
-        <w:ind w:left="1416" w:hanging="0"/>
-        <w:jc w:val="both"/>
-        <w:rPr>
-          <w:rFonts w:ascii="Arial" w:hAnsi="Arial" w:cs="Arial"/>
-          <w:i/>
-          <w:i/>
-          <w:lang w:val="en-US"/>
-        </w:rPr>
-      </w:pPr>
-      <w:r>
-        <w:rPr>
-          <w:rFonts w:cs="Arial" w:ascii="Arial" w:hAnsi="Arial"/>
-          <w:i/>
-          <w:lang w:val="en-US"/>
-        </w:rPr>
-      </w:r>
-    </w:p>
-    <w:p>
-      <w:pPr>
-        <w:pStyle w:val="Normal"/>
-        <w:spacing w:lineRule="auto" w:line="276" w:before="0" w:after="0"/>
-        <w:ind w:left="2410" w:hanging="0"/>
-        <w:jc w:val="both"/>
-        <w:rPr>
-          <w:rFonts w:ascii="Arial" w:hAnsi="Arial" w:cs="Arial"/>
-          <w:i/>
-          <w:i/>
-        </w:rPr>
-      </w:pPr>
-      <w:r>
-        <w:rPr>
-          <w:rFonts w:cs="Arial" w:ascii="Arial" w:hAnsi="Arial"/>
-          <w:i/>
-          <w:lang w:val="en-US"/>
-        </w:rPr>
-        <w:t>Copyright (C) 1995-1998 Eric Young (eay@cryptsoft.com)</w:t>
-      </w:r>
-    </w:p>
-    <w:p>
-      <w:pPr>
-        <w:pStyle w:val="Normal"/>
-        <w:spacing w:lineRule="auto" w:line="276" w:before="0" w:after="0"/>
-        <w:ind w:left="2410" w:hanging="0"/>
-        <w:jc w:val="both"/>
-        <w:rPr>
-          <w:rFonts w:ascii="Arial" w:hAnsi="Arial" w:cs="Arial"/>
-          <w:i/>
-          <w:i/>
-        </w:rPr>
-      </w:pPr>
-      <w:r>
-        <w:rPr>
-          <w:rFonts w:cs="Arial" w:ascii="Arial" w:hAnsi="Arial"/>
-          <w:i/>
-          <w:lang w:val="en-US"/>
-        </w:rPr>
-        <w:t>All rights reserved.</w:t>
-      </w:r>
-    </w:p>
-    <w:p>
-      <w:pPr>
-        <w:pStyle w:val="Normal"/>
-        <w:spacing w:lineRule="auto" w:line="276" w:before="0" w:after="0"/>
-        <w:ind w:left="2410" w:hanging="0"/>
-        <w:jc w:val="both"/>
-        <w:rPr>
-          <w:rFonts w:ascii="Arial" w:hAnsi="Arial" w:cs="Arial"/>
-          <w:i/>
-          <w:i/>
-          <w:lang w:val="en-US"/>
-        </w:rPr>
-      </w:pPr>
-      <w:r>
-        <w:rPr>
-          <w:rFonts w:cs="Arial" w:ascii="Arial" w:hAnsi="Arial"/>
-          <w:i/>
-          <w:lang w:val="en-US"/>
-        </w:rPr>
-      </w:r>
-    </w:p>
-    <w:p>
-      <w:pPr>
-        <w:pStyle w:val="Normal"/>
-        <w:spacing w:lineRule="auto" w:line="276" w:before="0" w:after="0"/>
-        <w:ind w:left="2410" w:hanging="0"/>
-        <w:jc w:val="both"/>
-        <w:rPr/>
-      </w:pPr>
-      <w:r>
-        <w:rPr>
-          <w:rFonts w:cs="Arial" w:ascii="Arial" w:hAnsi="Arial"/>
-          <w:i/>
-          <w:lang w:val="en-US"/>
-        </w:rPr>
-        <w:t>This package is an SSL implementation written by Eric Young (</w:t>
-      </w:r>
-      <w:hyperlink r:id="rId7">
-        <w:r>
-          <w:rPr>
-            <w:rStyle w:val="InternetLink"/>
-            <w:rFonts w:cs="Arial" w:ascii="Arial" w:hAnsi="Arial"/>
-            <w:lang w:val="en-US"/>
-          </w:rPr>
-          <w:t>eay@cryptsoft.com</w:t>
-        </w:r>
-      </w:hyperlink>
-      <w:r>
-        <w:rPr>
-          <w:rFonts w:cs="Arial" w:ascii="Arial" w:hAnsi="Arial"/>
-          <w:i/>
-          <w:lang w:val="en-US"/>
-        </w:rPr>
-        <w:t>). The implementation was written so as to conform with Netscapes SSL.</w:t>
-      </w:r>
-    </w:p>
-    <w:p>
-      <w:pPr>
-        <w:pStyle w:val="Normal"/>
-        <w:spacing w:lineRule="auto" w:line="276" w:before="0" w:after="0"/>
-        <w:ind w:left="2410" w:hanging="0"/>
-        <w:jc w:val="both"/>
-        <w:rPr>
-          <w:rFonts w:ascii="Arial" w:hAnsi="Arial" w:cs="Arial"/>
-          <w:i/>
-          <w:i/>
-          <w:lang w:val="en-US"/>
-        </w:rPr>
-      </w:pPr>
-      <w:r>
-        <w:rPr>
-          <w:rFonts w:cs="Arial" w:ascii="Arial" w:hAnsi="Arial"/>
-          <w:i/>
-          <w:lang w:val="en-US"/>
-        </w:rPr>
-      </w:r>
-    </w:p>
-    <w:p>
-      <w:pPr>
-        <w:pStyle w:val="Normal"/>
-        <w:spacing w:lineRule="auto" w:line="276" w:before="0" w:after="0"/>
-        <w:ind w:left="2410" w:hanging="0"/>
-        <w:jc w:val="both"/>
-        <w:rPr>
-          <w:rFonts w:ascii="Arial" w:hAnsi="Arial" w:cs="Arial"/>
-          <w:i/>
-          <w:i/>
-        </w:rPr>
-      </w:pPr>
-      <w:r>
-        <w:rPr>
-          <w:rFonts w:cs="Arial" w:ascii="Arial" w:hAnsi="Arial"/>
-          <w:i/>
-          <w:lang w:val="en-US"/>
-        </w:rPr>
-        <w:t>This library is free for commercial and non-commercial use as long as the following conditions are aheared to.  The following conditions apply to all code found in this distribution, be it the RC4, RSA, lhash, DES, etc., code; not just the SSL code.  The SSL documentation included with this distribution is covered by the same copyright terms except that the holder is Tim Hudson (tjh@cryptsoft.com).</w:t>
-      </w:r>
-    </w:p>
-    <w:p>
-      <w:pPr>
-        <w:pStyle w:val="Normal"/>
-        <w:spacing w:lineRule="auto" w:line="276" w:before="0" w:after="0"/>
-        <w:ind w:left="2410" w:hanging="0"/>
-        <w:jc w:val="both"/>
-        <w:rPr>
-          <w:rFonts w:ascii="Arial" w:hAnsi="Arial" w:cs="Arial"/>
-          <w:i/>
-          <w:i/>
-          <w:lang w:val="en-US"/>
-        </w:rPr>
-      </w:pPr>
-      <w:r>
-        <w:rPr>
-          <w:rFonts w:cs="Arial" w:ascii="Arial" w:hAnsi="Arial"/>
-          <w:i/>
-          <w:lang w:val="en-US"/>
-        </w:rPr>
-      </w:r>
-    </w:p>
-    <w:p>
-      <w:pPr>
-        <w:pStyle w:val="Normal"/>
-        <w:spacing w:lineRule="auto" w:line="276" w:before="0" w:after="0"/>
-        <w:ind w:left="2410" w:hanging="0"/>
-        <w:jc w:val="both"/>
-        <w:rPr>
-          <w:rFonts w:ascii="Arial" w:hAnsi="Arial" w:cs="Arial"/>
-          <w:i/>
-          <w:i/>
-        </w:rPr>
-      </w:pPr>
-      <w:r>
-        <w:rPr>
-          <w:rFonts w:cs="Arial" w:ascii="Arial" w:hAnsi="Arial"/>
-          <w:i/>
-          <w:lang w:val="en-US"/>
-        </w:rPr>
-        <w:t>Copyright remains Eric Young's, and as such any Copyright notices in the code are not to be removed. If this package is used in a product, Eric Young should be given attribution as the author of the parts of the library used. This can be in the form of a textual message at program startup or in documentation (online or textual) provided with the package.</w:t>
-      </w:r>
-    </w:p>
-    <w:p>
-      <w:pPr>
-        <w:pStyle w:val="Normal"/>
-        <w:spacing w:lineRule="auto" w:line="276" w:before="0" w:after="0"/>
-        <w:ind w:left="2410" w:hanging="0"/>
-        <w:jc w:val="both"/>
-        <w:rPr>
-          <w:rFonts w:ascii="Arial" w:hAnsi="Arial" w:cs="Arial"/>
-          <w:i/>
-          <w:i/>
-          <w:lang w:val="en-US"/>
-        </w:rPr>
-      </w:pPr>
-      <w:r>
-        <w:rPr>
-          <w:rFonts w:cs="Arial" w:ascii="Arial" w:hAnsi="Arial"/>
-          <w:i/>
-          <w:lang w:val="en-US"/>
-        </w:rPr>
-      </w:r>
-    </w:p>
-    <w:p>
-      <w:pPr>
-        <w:pStyle w:val="Normal"/>
-        <w:spacing w:lineRule="auto" w:line="276" w:before="0" w:after="0"/>
-        <w:ind w:left="2410" w:hanging="0"/>
-        <w:jc w:val="both"/>
-        <w:rPr>
-          <w:rFonts w:ascii="Arial" w:hAnsi="Arial" w:cs="Arial"/>
-          <w:i/>
-          <w:i/>
-        </w:rPr>
-      </w:pPr>
-      <w:r>
-        <w:rPr>
-          <w:rFonts w:cs="Arial" w:ascii="Arial" w:hAnsi="Arial"/>
-          <w:i/>
-          <w:lang w:val="en-US"/>
-        </w:rPr>
-        <w:t>Redistribution and use in source and binary forms, with or without modification, are permitted provided that the following conditions are met:</w:t>
-      </w:r>
-    </w:p>
-    <w:p>
-      <w:pPr>
-        <w:pStyle w:val="Normal"/>
-        <w:spacing w:lineRule="auto" w:line="276" w:before="0" w:after="0"/>
-        <w:ind w:left="2410" w:hanging="0"/>
-        <w:jc w:val="both"/>
-        <w:rPr>
-          <w:rFonts w:ascii="Arial" w:hAnsi="Arial" w:cs="Arial"/>
-          <w:i/>
-          <w:i/>
-          <w:lang w:val="en-US"/>
-        </w:rPr>
-      </w:pPr>
-      <w:r>
-        <w:rPr>
-          <w:rFonts w:cs="Arial" w:ascii="Arial" w:hAnsi="Arial"/>
-          <w:i/>
-          <w:lang w:val="en-US"/>
-        </w:rPr>
-        <w:t>1. Redistributions of source code must retain the copyright notice, this list of conditions and the following disclaimer.</w:t>
-      </w:r>
-    </w:p>
-    <w:p>
-      <w:pPr>
-        <w:pStyle w:val="Normal"/>
-        <w:spacing w:lineRule="auto" w:line="276" w:before="0" w:after="0"/>
-        <w:ind w:left="2410" w:hanging="0"/>
-        <w:jc w:val="both"/>
-        <w:rPr>
-          <w:rFonts w:ascii="Arial" w:hAnsi="Arial" w:cs="Arial"/>
-          <w:i/>
-          <w:i/>
-        </w:rPr>
-      </w:pPr>
-      <w:r>
-        <w:rPr>
-          <w:rFonts w:cs="Arial" w:ascii="Arial" w:hAnsi="Arial"/>
-          <w:i/>
-        </w:rPr>
-      </w:r>
-    </w:p>
-    <w:p>
-      <w:pPr>
-        <w:pStyle w:val="Normal"/>
-        <w:spacing w:lineRule="auto" w:line="276" w:before="0" w:after="0"/>
-        <w:ind w:left="2410" w:hanging="0"/>
-        <w:jc w:val="both"/>
-        <w:rPr>
-          <w:rFonts w:ascii="Arial" w:hAnsi="Arial" w:cs="Arial"/>
-          <w:i/>
-          <w:i/>
-        </w:rPr>
-      </w:pPr>
-      <w:r>
-        <w:rPr>
-          <w:rFonts w:cs="Arial" w:ascii="Arial" w:hAnsi="Arial"/>
-          <w:i/>
-          <w:lang w:val="en-US"/>
-        </w:rPr>
-        <w:t>2. Redistributions in binary form must reproduce the above copyright notice, this list of conditions and the following disclaimer in the documentation and/or other materials provided with the distribution.</w:t>
-      </w:r>
-    </w:p>
-    <w:p>
-      <w:pPr>
-        <w:pStyle w:val="Normal"/>
-        <w:spacing w:lineRule="auto" w:line="276" w:before="0" w:after="0"/>
-        <w:ind w:left="2410" w:hanging="0"/>
-        <w:jc w:val="both"/>
-        <w:rPr>
-          <w:rFonts w:ascii="Arial" w:hAnsi="Arial" w:cs="Arial"/>
-          <w:i/>
-          <w:i/>
-          <w:lang w:val="en-US"/>
-        </w:rPr>
-      </w:pPr>
-      <w:r>
-        <w:rPr>
-          <w:rFonts w:cs="Arial" w:ascii="Arial" w:hAnsi="Arial"/>
-          <w:i/>
-          <w:lang w:val="en-US"/>
-        </w:rPr>
-      </w:r>
-    </w:p>
-    <w:p>
-      <w:pPr>
-        <w:pStyle w:val="Normal"/>
-        <w:spacing w:lineRule="auto" w:line="276" w:before="0" w:after="0"/>
-        <w:ind w:left="2410" w:hanging="0"/>
-        <w:jc w:val="both"/>
-        <w:rPr>
-          <w:rFonts w:ascii="Arial" w:hAnsi="Arial" w:cs="Arial"/>
-          <w:i/>
-          <w:i/>
-        </w:rPr>
-      </w:pPr>
-      <w:r>
-        <w:rPr>
-          <w:rFonts w:cs="Arial" w:ascii="Arial" w:hAnsi="Arial"/>
-          <w:i/>
-          <w:lang w:val="en-US"/>
-        </w:rPr>
-        <w:t>3. All advertising materials mentioning features or use of this software must display the following acknowledgement:</w:t>
-      </w:r>
-    </w:p>
-    <w:p>
-      <w:pPr>
-        <w:pStyle w:val="Normal"/>
-        <w:spacing w:lineRule="auto" w:line="276" w:before="0" w:after="0"/>
-        <w:ind w:left="2410" w:hanging="0"/>
-        <w:jc w:val="both"/>
-        <w:rPr>
-          <w:rFonts w:ascii="Arial" w:hAnsi="Arial" w:cs="Arial"/>
-          <w:i/>
-          <w:i/>
-        </w:rPr>
-      </w:pPr>
-      <w:r>
-        <w:rPr>
-          <w:rFonts w:cs="Arial" w:ascii="Arial" w:hAnsi="Arial"/>
-          <w:i/>
-          <w:lang w:val="en-US"/>
-        </w:rPr>
-        <w:t>"This product includes cryptographic software written by Eric Young (eay@cryptsoft.com)"</w:t>
-      </w:r>
-    </w:p>
-    <w:p>
-      <w:pPr>
-        <w:pStyle w:val="Normal"/>
-        <w:spacing w:lineRule="auto" w:line="276" w:before="0" w:after="0"/>
-        <w:ind w:left="2410" w:hanging="0"/>
-        <w:jc w:val="both"/>
-        <w:rPr>
-          <w:rFonts w:ascii="Arial" w:hAnsi="Arial" w:cs="Arial"/>
-          <w:i/>
-          <w:i/>
-        </w:rPr>
-      </w:pPr>
-      <w:r>
-        <w:rPr>
-          <w:rFonts w:cs="Arial" w:ascii="Arial" w:hAnsi="Arial"/>
-          <w:i/>
-          <w:lang w:val="en-US"/>
-        </w:rPr>
-        <w:t>The word 'cryptographic' can be left out if the rouines from the library being used are not cryptographic related :-).</w:t>
-      </w:r>
-    </w:p>
-    <w:p>
-      <w:pPr>
-        <w:pStyle w:val="Normal"/>
-        <w:spacing w:lineRule="auto" w:line="276" w:before="0" w:after="0"/>
-        <w:ind w:left="2410" w:hanging="0"/>
-        <w:jc w:val="both"/>
-        <w:rPr>
-          <w:rFonts w:ascii="Arial" w:hAnsi="Arial" w:cs="Arial"/>
-          <w:i/>
-          <w:i/>
-          <w:lang w:val="en-US"/>
-        </w:rPr>
-      </w:pPr>
-      <w:r>
-        <w:rPr>
-          <w:rFonts w:cs="Arial" w:ascii="Arial" w:hAnsi="Arial"/>
-          <w:i/>
-          <w:lang w:val="en-US"/>
-        </w:rPr>
-      </w:r>
-    </w:p>
-    <w:p>
-      <w:pPr>
-        <w:pStyle w:val="Normal"/>
-        <w:spacing w:lineRule="auto" w:line="276" w:before="0" w:after="0"/>
-        <w:ind w:left="2410" w:hanging="0"/>
-        <w:jc w:val="both"/>
-        <w:rPr>
-          <w:rFonts w:ascii="Arial" w:hAnsi="Arial" w:cs="Arial"/>
-          <w:i/>
-          <w:i/>
-          <w:lang w:val="en-US"/>
-        </w:rPr>
-      </w:pPr>
-      <w:r>
-        <w:rPr>
-          <w:rFonts w:cs="Arial" w:ascii="Arial" w:hAnsi="Arial"/>
-          <w:i/>
-          <w:lang w:val="en-US"/>
-        </w:rPr>
-        <w:t>4. If you include any Windows specific code (or a derivative thereof) from the apps directory (application code) you must include an acknowledgement:</w:t>
-      </w:r>
-    </w:p>
-    <w:p>
-      <w:pPr>
-        <w:pStyle w:val="Normal"/>
-        <w:spacing w:lineRule="auto" w:line="276" w:before="0" w:after="0"/>
-        <w:ind w:left="2410" w:hanging="0"/>
-        <w:jc w:val="both"/>
-        <w:rPr>
-          <w:rFonts w:ascii="Arial" w:hAnsi="Arial" w:cs="Arial"/>
-          <w:i/>
-          <w:i/>
-        </w:rPr>
-      </w:pPr>
-      <w:r>
-        <w:rPr>
-          <w:rFonts w:cs="Arial" w:ascii="Arial" w:hAnsi="Arial"/>
-          <w:i/>
-          <w:lang w:val="en-US"/>
-        </w:rPr>
-        <w:t>"This product includes software written by Tim Hudson (tjh@cryptsoft.com)"</w:t>
-      </w:r>
-    </w:p>
-    <w:p>
-      <w:pPr>
-        <w:pStyle w:val="Normal"/>
-        <w:spacing w:lineRule="auto" w:line="276" w:before="0" w:after="0"/>
-        <w:ind w:left="2410" w:hanging="0"/>
-        <w:jc w:val="both"/>
-        <w:rPr>
-          <w:rFonts w:ascii="Arial" w:hAnsi="Arial" w:cs="Arial"/>
-          <w:i/>
-          <w:i/>
-          <w:lang w:val="en-US"/>
-        </w:rPr>
-      </w:pPr>
-      <w:r>
-        <w:rPr>
-          <w:rFonts w:cs="Arial" w:ascii="Arial" w:hAnsi="Arial"/>
-          <w:i/>
-          <w:lang w:val="en-US"/>
-        </w:rPr>
-      </w:r>
-    </w:p>
-    <w:p>
-      <w:pPr>
-        <w:pStyle w:val="Normal"/>
-        <w:spacing w:lineRule="auto" w:line="276" w:before="0" w:after="0"/>
-        <w:ind w:left="2410" w:hanging="0"/>
-        <w:jc w:val="both"/>
-        <w:rPr>
-          <w:rFonts w:ascii="Arial" w:hAnsi="Arial" w:cs="Arial"/>
-          <w:i/>
-          <w:i/>
-        </w:rPr>
-      </w:pPr>
-      <w:r>
-        <w:rPr>
-          <w:rFonts w:cs="Arial" w:ascii="Arial" w:hAnsi="Arial"/>
-          <w:i/>
-          <w:lang w:val="en-US"/>
-        </w:rPr>
-        <w:t>THIS SOFTWARE IS PROVIDED BY ERIC YOUNG ``AS IS'' AND ANY EXPRESS OR IMPLIED WARRANTIES, INCLUDING, BUT NOT LIMITED TO, THE IMPLIED WARRANTIES OF MERCHANTABILITY AND FITNESS FOR A PARTICULAR PURPOSE ARE DISCLAIMED. IN NO EVENT SHALL THE AUTHOR OR CONTRIBUTORS BE LIABLE FOR ANY DIRECT, INDIRECT, INCIDENTAL, SPECIAL, EXEMPLARY, OR CONSEQUENTIAL DAMAGES (INCLUDING, BUT NOT LIMITED TO, PROCUREMENT OF SUBSTITUTE GOODS OR SERVICES; LOSS OF USE, DATA, OR PROFITS; OR BUSINESS INTERRUPTION) HOWEVER CAUSED AND ON ANY THEORY OF LIABILITY, WHETHER IN CONTRACT, STRICT LIABILITY, OR TORT (INCLUDING NEGLIGENCE OR OTHERWISE) ARISING IN ANY WAY OUT OF THE USE OF THIS SOFTWARE, EVEN IF ADVISED OF THE POSSIBILITY OF SUCH DAMAGE.</w:t>
-      </w:r>
-    </w:p>
-    <w:p>
-      <w:pPr>
-        <w:pStyle w:val="Normal"/>
-        <w:spacing w:lineRule="auto" w:line="276" w:before="0" w:after="0"/>
-        <w:ind w:left="2410" w:hanging="0"/>
-        <w:jc w:val="both"/>
-        <w:rPr>
-          <w:rFonts w:ascii="Arial" w:hAnsi="Arial" w:cs="Arial"/>
-          <w:i/>
-          <w:i/>
-          <w:lang w:val="en-US"/>
-        </w:rPr>
-      </w:pPr>
-      <w:r>
-        <w:rPr>
-          <w:rFonts w:cs="Arial" w:ascii="Arial" w:hAnsi="Arial"/>
-          <w:i/>
-          <w:lang w:val="en-US"/>
-        </w:rPr>
-      </w:r>
-    </w:p>
-    <w:p>
-      <w:pPr>
-        <w:pStyle w:val="Normal"/>
-        <w:spacing w:lineRule="auto" w:line="276" w:before="0" w:after="0"/>
-        <w:ind w:left="2410" w:hanging="0"/>
-        <w:jc w:val="both"/>
-        <w:rPr>
-          <w:rFonts w:ascii="Arial" w:hAnsi="Arial" w:cs="Arial"/>
-          <w:i/>
-          <w:i/>
-        </w:rPr>
-      </w:pPr>
-      <w:r>
-        <w:rPr>
-          <w:rFonts w:cs="Arial" w:ascii="Arial" w:hAnsi="Arial"/>
-          <w:i/>
-          <w:lang w:val="en-US"/>
-        </w:rPr>
-        <w:t>The licence and distribution terms for any publically available version or derivative of this code cannot be changed. i.e. this code cannot simply be copied and put under another distribution licence [including the GNU Public Licence.]</w:t>
+        <w:jc w:val="center"/>
+        <w:rPr/>
+      </w:pPr>
+      <w:r>
+        <w:rPr>
+          <w:rFonts w:cs="Arial" w:ascii="Arial" w:hAnsi="Arial"/>
+          <w:i/>
+          <w:lang w:val="en-US"/>
+        </w:rPr>
+        <w:t>Apache License</w:t>
+      </w:r>
+    </w:p>
+    <w:p>
+      <w:pPr>
+        <w:pStyle w:val="Normal"/>
+        <w:spacing w:lineRule="auto" w:line="276" w:before="0" w:after="0"/>
+        <w:ind w:left="1418" w:hanging="0"/>
+        <w:jc w:val="center"/>
+        <w:rPr/>
+      </w:pPr>
+      <w:r>
+        <w:rPr>
+          <w:rFonts w:cs="Arial" w:ascii="Arial" w:hAnsi="Arial"/>
+          <w:i/>
+          <w:lang w:val="en-US"/>
+        </w:rPr>
+        <w:t>Version 2.0, January 2004</w:t>
+      </w:r>
+    </w:p>
+    <w:p>
+      <w:pPr>
+        <w:pStyle w:val="Normal"/>
+        <w:spacing w:lineRule="auto" w:line="276" w:before="0" w:after="0"/>
+        <w:ind w:left="1418" w:hanging="0"/>
+        <w:jc w:val="center"/>
+        <w:rPr/>
+      </w:pPr>
+      <w:r>
+        <w:rPr>
+          <w:rFonts w:cs="Arial" w:ascii="Arial" w:hAnsi="Arial"/>
+          <w:i/>
+          <w:lang w:val="en-US"/>
+        </w:rPr>
+        <w:t>https://www.apache.org/licenses/</w:t>
+      </w:r>
+    </w:p>
+    <w:p>
+      <w:pPr>
+        <w:pStyle w:val="Normal"/>
+        <w:spacing w:lineRule="auto" w:line="276" w:before="0" w:after="0"/>
+        <w:ind w:left="1418" w:hanging="0"/>
+        <w:jc w:val="both"/>
+        <w:rPr>
+          <w:rFonts w:ascii="Arial" w:hAnsi="Arial" w:cs="Arial"/>
+          <w:i/>
+          <w:i/>
+          <w:lang w:val="en-US"/>
+        </w:rPr>
+      </w:pPr>
+      <w:r>
+        <w:rPr>
+          <w:rFonts w:cs="Arial" w:ascii="Arial" w:hAnsi="Arial"/>
+          <w:i/>
+          <w:lang w:val="en-US"/>
+        </w:rPr>
+      </w:r>
+    </w:p>
+    <w:p>
+      <w:pPr>
+        <w:pStyle w:val="Normal"/>
+        <w:spacing w:lineRule="auto" w:line="276" w:before="0" w:after="0"/>
+        <w:ind w:left="1418" w:hanging="0"/>
+        <w:jc w:val="both"/>
+        <w:rPr>
+          <w:rFonts w:ascii="Arial" w:hAnsi="Arial" w:cs="Arial"/>
+          <w:i/>
+          <w:i/>
+        </w:rPr>
+      </w:pPr>
+      <w:r>
+        <w:rPr>
+          <w:rFonts w:cs="Arial" w:ascii="Arial" w:hAnsi="Arial"/>
+          <w:i/>
+          <w:lang w:val="en-US"/>
+        </w:rPr>
+        <w:t>TERMS AND CONDITIONS FOR USE, REPRODUCTION, AND DISTRIBUTION</w:t>
+      </w:r>
+    </w:p>
+    <w:p>
+      <w:pPr>
+        <w:pStyle w:val="Normal"/>
+        <w:spacing w:lineRule="auto" w:line="276" w:before="0" w:after="0"/>
+        <w:ind w:left="1418" w:hanging="0"/>
+        <w:jc w:val="both"/>
+        <w:rPr>
+          <w:rFonts w:ascii="Arial" w:hAnsi="Arial" w:cs="Arial"/>
+          <w:i/>
+          <w:i/>
+        </w:rPr>
+      </w:pPr>
+      <w:r>
+        <w:rPr>
+          <w:rFonts w:cs="Arial" w:ascii="Arial" w:hAnsi="Arial"/>
+          <w:i/>
+        </w:rPr>
+      </w:r>
+    </w:p>
+    <w:p>
+      <w:pPr>
+        <w:pStyle w:val="Normal"/>
+        <w:spacing w:lineRule="auto" w:line="276" w:before="0" w:after="0"/>
+        <w:ind w:left="1418" w:hanging="0"/>
+        <w:jc w:val="both"/>
+        <w:rPr>
+          <w:rFonts w:ascii="Arial" w:hAnsi="Arial" w:cs="Arial"/>
+          <w:i/>
+          <w:i/>
+        </w:rPr>
+      </w:pPr>
+      <w:r>
+        <w:rPr>
+          <w:rFonts w:cs="Arial" w:ascii="Arial" w:hAnsi="Arial"/>
+          <w:i/>
+          <w:lang w:val="en-US"/>
+        </w:rPr>
+        <w:t>1. Definitions.</w:t>
+      </w:r>
+    </w:p>
+    <w:p>
+      <w:pPr>
+        <w:pStyle w:val="Normal"/>
+        <w:spacing w:lineRule="auto" w:line="276" w:before="0" w:after="0"/>
+        <w:ind w:left="1418" w:hanging="0"/>
+        <w:jc w:val="both"/>
+        <w:rPr>
+          <w:rFonts w:ascii="Arial" w:hAnsi="Arial" w:cs="Arial"/>
+          <w:i/>
+          <w:i/>
+        </w:rPr>
+      </w:pPr>
+      <w:r>
+        <w:rPr>
+          <w:rFonts w:cs="Arial" w:ascii="Arial" w:hAnsi="Arial"/>
+          <w:i/>
+          <w:lang w:val="en-US"/>
+        </w:rPr>
+        <w:t>"License" shall mean the terms and conditions for use, reproduction, and distribution as defined by Sections 1 through 9 of this document.</w:t>
+      </w:r>
+    </w:p>
+    <w:p>
+      <w:pPr>
+        <w:pStyle w:val="Normal"/>
+        <w:spacing w:lineRule="auto" w:line="276" w:before="0" w:after="0"/>
+        <w:ind w:left="1418" w:hanging="0"/>
+        <w:jc w:val="both"/>
+        <w:rPr>
+          <w:rFonts w:ascii="Arial" w:hAnsi="Arial" w:cs="Arial"/>
+          <w:i/>
+          <w:i/>
+        </w:rPr>
+      </w:pPr>
+      <w:r>
+        <w:rPr>
+          <w:rFonts w:cs="Arial" w:ascii="Arial" w:hAnsi="Arial"/>
+          <w:i/>
+        </w:rPr>
+      </w:r>
+    </w:p>
+    <w:p>
+      <w:pPr>
+        <w:pStyle w:val="Normal"/>
+        <w:spacing w:lineRule="auto" w:line="276" w:before="0" w:after="0"/>
+        <w:ind w:left="1418" w:hanging="0"/>
+        <w:jc w:val="both"/>
+        <w:rPr>
+          <w:rFonts w:ascii="Arial" w:hAnsi="Arial" w:cs="Arial"/>
+          <w:i/>
+          <w:i/>
+        </w:rPr>
+      </w:pPr>
+      <w:r>
+        <w:rPr>
+          <w:rFonts w:cs="Arial" w:ascii="Arial" w:hAnsi="Arial"/>
+          <w:i/>
+          <w:lang w:val="en-US"/>
+        </w:rPr>
+        <w:t>"Licensor" shall mean the copyright owner or entity authorized by the copyright owner that is granting the License.</w:t>
+      </w:r>
+    </w:p>
+    <w:p>
+      <w:pPr>
+        <w:pStyle w:val="Normal"/>
+        <w:spacing w:lineRule="auto" w:line="276" w:before="0" w:after="0"/>
+        <w:ind w:left="1418" w:hanging="0"/>
+        <w:jc w:val="both"/>
+        <w:rPr>
+          <w:rFonts w:ascii="Arial" w:hAnsi="Arial" w:cs="Arial"/>
+          <w:i/>
+          <w:i/>
+        </w:rPr>
+      </w:pPr>
+      <w:r>
+        <w:rPr>
+          <w:rFonts w:cs="Arial" w:ascii="Arial" w:hAnsi="Arial"/>
+          <w:i/>
+        </w:rPr>
+      </w:r>
+    </w:p>
+    <w:p>
+      <w:pPr>
+        <w:pStyle w:val="Normal"/>
+        <w:spacing w:lineRule="auto" w:line="276" w:before="0" w:after="0"/>
+        <w:ind w:left="1418" w:hanging="0"/>
+        <w:jc w:val="both"/>
+        <w:rPr>
+          <w:rFonts w:ascii="Arial" w:hAnsi="Arial" w:cs="Arial"/>
+          <w:i/>
+          <w:i/>
+        </w:rPr>
+      </w:pPr>
+      <w:r>
+        <w:rPr>
+          <w:rFonts w:cs="Arial" w:ascii="Arial" w:hAnsi="Arial"/>
+          <w:i/>
+          <w:lang w:val="en-US"/>
+        </w:rPr>
+        <w:t>"Legal Entity" shall mean the union of the acting entity and all other entities that control, are controlled by, or are under common control with that entity. For the purposes of this definition, "control" means (i) the power, direct or indirect, to cause the direction or management of such entity, whether by contract or otherwise, or (ii) ownership of fifty percent (50%) or more of the outstanding shares, or (iii) beneficial ownership of such entity.</w:t>
+      </w:r>
+    </w:p>
+    <w:p>
+      <w:pPr>
+        <w:pStyle w:val="Normal"/>
+        <w:spacing w:lineRule="auto" w:line="276" w:before="0" w:after="0"/>
+        <w:ind w:left="1418" w:hanging="0"/>
+        <w:jc w:val="both"/>
+        <w:rPr>
+          <w:rFonts w:ascii="Arial" w:hAnsi="Arial" w:cs="Arial"/>
+          <w:i/>
+          <w:i/>
+        </w:rPr>
+      </w:pPr>
+      <w:r>
+        <w:rPr>
+          <w:rFonts w:cs="Arial" w:ascii="Arial" w:hAnsi="Arial"/>
+          <w:i/>
+        </w:rPr>
+      </w:r>
+    </w:p>
+    <w:p>
+      <w:pPr>
+        <w:pStyle w:val="Normal"/>
+        <w:spacing w:lineRule="auto" w:line="276" w:before="0" w:after="0"/>
+        <w:ind w:left="1418" w:hanging="0"/>
+        <w:jc w:val="both"/>
+        <w:rPr>
+          <w:rFonts w:ascii="Arial" w:hAnsi="Arial" w:cs="Arial"/>
+          <w:i/>
+          <w:i/>
+        </w:rPr>
+      </w:pPr>
+      <w:r>
+        <w:rPr>
+          <w:rFonts w:cs="Arial" w:ascii="Arial" w:hAnsi="Arial"/>
+          <w:i/>
+          <w:lang w:val="en-US"/>
+        </w:rPr>
+        <w:t>"You" (or "Your") shall mean an individual or Legal Entity exercising permissions granted by this License.</w:t>
+      </w:r>
+    </w:p>
+    <w:p>
+      <w:pPr>
+        <w:pStyle w:val="Normal"/>
+        <w:spacing w:lineRule="auto" w:line="276" w:before="0" w:after="0"/>
+        <w:ind w:left="1418" w:hanging="0"/>
+        <w:jc w:val="both"/>
+        <w:rPr>
+          <w:rFonts w:ascii="Arial" w:hAnsi="Arial" w:cs="Arial"/>
+          <w:i/>
+          <w:i/>
+        </w:rPr>
+      </w:pPr>
+      <w:r>
+        <w:rPr>
+          <w:rFonts w:cs="Arial" w:ascii="Arial" w:hAnsi="Arial"/>
+          <w:i/>
+        </w:rPr>
+      </w:r>
+    </w:p>
+    <w:p>
+      <w:pPr>
+        <w:pStyle w:val="Normal"/>
+        <w:spacing w:lineRule="auto" w:line="276" w:before="0" w:after="0"/>
+        <w:ind w:left="1418" w:hanging="0"/>
+        <w:jc w:val="both"/>
+        <w:rPr>
+          <w:rFonts w:ascii="Arial" w:hAnsi="Arial" w:cs="Arial"/>
+          <w:i/>
+          <w:i/>
+        </w:rPr>
+      </w:pPr>
+      <w:r>
+        <w:rPr>
+          <w:rFonts w:cs="Arial" w:ascii="Arial" w:hAnsi="Arial"/>
+          <w:i/>
+          <w:lang w:val="en-US"/>
+        </w:rPr>
+        <w:t>"Source" form shall mean the preferred form for making modifications, including but not limited to software source code, documentation source, and configuration files.</w:t>
+      </w:r>
+    </w:p>
+    <w:p>
+      <w:pPr>
+        <w:pStyle w:val="Normal"/>
+        <w:spacing w:lineRule="auto" w:line="276" w:before="0" w:after="0"/>
+        <w:ind w:left="1418" w:hanging="0"/>
+        <w:jc w:val="both"/>
+        <w:rPr>
+          <w:rFonts w:ascii="Arial" w:hAnsi="Arial" w:cs="Arial"/>
+          <w:i/>
+          <w:i/>
+        </w:rPr>
+      </w:pPr>
+      <w:r>
+        <w:rPr>
+          <w:rFonts w:cs="Arial" w:ascii="Arial" w:hAnsi="Arial"/>
+          <w:i/>
+        </w:rPr>
+      </w:r>
+    </w:p>
+    <w:p>
+      <w:pPr>
+        <w:pStyle w:val="Normal"/>
+        <w:spacing w:lineRule="auto" w:line="276" w:before="0" w:after="0"/>
+        <w:ind w:left="1418" w:hanging="0"/>
+        <w:jc w:val="both"/>
+        <w:rPr>
+          <w:rFonts w:ascii="Arial" w:hAnsi="Arial" w:cs="Arial"/>
+          <w:i/>
+          <w:i/>
+        </w:rPr>
+      </w:pPr>
+      <w:r>
+        <w:rPr>
+          <w:rFonts w:cs="Arial" w:ascii="Arial" w:hAnsi="Arial"/>
+          <w:i/>
+          <w:lang w:val="en-US"/>
+        </w:rPr>
+        <w:t>"Object" form shall mean any form resulting from mechanical transformation or translation of a Source form, including but not limited to compiled object code, generated documentation, and conversions to other media types.</w:t>
+      </w:r>
+    </w:p>
+    <w:p>
+      <w:pPr>
+        <w:pStyle w:val="Normal"/>
+        <w:spacing w:lineRule="auto" w:line="276" w:before="0" w:after="0"/>
+        <w:ind w:left="1418" w:hanging="0"/>
+        <w:jc w:val="both"/>
+        <w:rPr>
+          <w:rFonts w:ascii="Arial" w:hAnsi="Arial" w:cs="Arial"/>
+          <w:i/>
+          <w:i/>
+        </w:rPr>
+      </w:pPr>
+      <w:r>
+        <w:rPr>
+          <w:rFonts w:cs="Arial" w:ascii="Arial" w:hAnsi="Arial"/>
+          <w:i/>
+        </w:rPr>
+      </w:r>
+    </w:p>
+    <w:p>
+      <w:pPr>
+        <w:pStyle w:val="Normal"/>
+        <w:spacing w:lineRule="auto" w:line="276" w:before="0" w:after="0"/>
+        <w:ind w:left="1418" w:hanging="0"/>
+        <w:jc w:val="both"/>
+        <w:rPr>
+          <w:rFonts w:ascii="Arial" w:hAnsi="Arial" w:cs="Arial"/>
+          <w:i/>
+          <w:i/>
+        </w:rPr>
+      </w:pPr>
+      <w:r>
+        <w:rPr>
+          <w:rFonts w:cs="Arial" w:ascii="Arial" w:hAnsi="Arial"/>
+          <w:i/>
+          <w:lang w:val="en-US"/>
+        </w:rPr>
+        <w:t>"Work" shall mean the work of authorship, whether in Source or Object form, made available under the License, as indicated by a copyright notice that is included in or attached to the work (an example is provided in the Appendix below).</w:t>
+      </w:r>
+    </w:p>
+    <w:p>
+      <w:pPr>
+        <w:pStyle w:val="Normal"/>
+        <w:spacing w:lineRule="auto" w:line="276" w:before="0" w:after="0"/>
+        <w:ind w:left="1418" w:hanging="0"/>
+        <w:jc w:val="both"/>
+        <w:rPr>
+          <w:rFonts w:ascii="Arial" w:hAnsi="Arial" w:cs="Arial"/>
+          <w:i/>
+          <w:i/>
+        </w:rPr>
+      </w:pPr>
+      <w:r>
+        <w:rPr>
+          <w:rFonts w:cs="Arial" w:ascii="Arial" w:hAnsi="Arial"/>
+          <w:i/>
+        </w:rPr>
+      </w:r>
+    </w:p>
+    <w:p>
+      <w:pPr>
+        <w:pStyle w:val="Normal"/>
+        <w:spacing w:lineRule="auto" w:line="276" w:before="0" w:after="0"/>
+        <w:ind w:left="1418" w:hanging="0"/>
+        <w:jc w:val="both"/>
+        <w:rPr>
+          <w:rFonts w:ascii="Arial" w:hAnsi="Arial" w:cs="Arial"/>
+          <w:i/>
+          <w:i/>
+        </w:rPr>
+      </w:pPr>
+      <w:r>
+        <w:rPr>
+          <w:rFonts w:cs="Arial" w:ascii="Arial" w:hAnsi="Arial"/>
+          <w:i/>
+          <w:lang w:val="en-US"/>
+        </w:rPr>
+        <w:t>"Derivative Works" shall mean any work, whether in Source or Object form, that is based on (or derived from) the Work and for which the editorial revisions, annotations, elaborations, or other modifications represent, as a whole, an original work of authorship. For the purposes this License, Derivative Works shall not include works that remain separable from, or merely link (or bind by name) to the interfaces of, the Work and Derivative Works thereof.</w:t>
+      </w:r>
+    </w:p>
+    <w:p>
+      <w:pPr>
+        <w:pStyle w:val="Normal"/>
+        <w:spacing w:lineRule="auto" w:line="276" w:before="0" w:after="0"/>
+        <w:ind w:left="1418" w:hanging="0"/>
+        <w:jc w:val="both"/>
+        <w:rPr>
+          <w:rFonts w:ascii="Arial" w:hAnsi="Arial" w:cs="Arial"/>
+          <w:i/>
+          <w:i/>
+        </w:rPr>
+      </w:pPr>
+      <w:r>
+        <w:rPr>
+          <w:rFonts w:cs="Arial" w:ascii="Arial" w:hAnsi="Arial"/>
+          <w:i/>
+        </w:rPr>
+      </w:r>
+    </w:p>
+    <w:p>
+      <w:pPr>
+        <w:pStyle w:val="Normal"/>
+        <w:spacing w:lineRule="auto" w:line="276" w:before="0" w:after="0"/>
+        <w:ind w:left="1418" w:hanging="0"/>
+        <w:jc w:val="both"/>
+        <w:rPr>
+          <w:rFonts w:ascii="Arial" w:hAnsi="Arial" w:cs="Arial"/>
+          <w:i/>
+          <w:i/>
+        </w:rPr>
+      </w:pPr>
+      <w:r>
+        <w:rPr>
+          <w:rFonts w:cs="Arial" w:ascii="Arial" w:hAnsi="Arial"/>
+          <w:i/>
+          <w:lang w:val="en-US"/>
+        </w:rPr>
+        <w:t>"Contribution" shall mean any work of authorship, including the original version of the Work and any modifications or additions to that Work or Derivative Works thereof, that is intentionally submitted to Licensor for inclusion in the Work by the copyright owner or by an individual or Legal Entity authorized to submit on behalf of the copyright owner. For the purposes of this definition, "submitted" means any form of electronic, verbal, or written communication sent to the Licensor or its representatives, including but not limited to communication on electronic mailing lists, source code control systems, and issue tracking systems that are managed by, or on behalf of, the Licensor for the purpose of discussing and improving the Work, but excluding communication that is conspicuously marked or otherwise designated in writing by the copyright owner as "Not a Contribution."</w:t>
+      </w:r>
+    </w:p>
+    <w:p>
+      <w:pPr>
+        <w:pStyle w:val="Normal"/>
+        <w:spacing w:lineRule="auto" w:line="276" w:before="0" w:after="0"/>
+        <w:ind w:left="1418" w:hanging="0"/>
+        <w:jc w:val="both"/>
+        <w:rPr>
+          <w:rFonts w:ascii="Arial" w:hAnsi="Arial" w:cs="Arial"/>
+          <w:i/>
+          <w:i/>
+        </w:rPr>
+      </w:pPr>
+      <w:r>
+        <w:rPr>
+          <w:rFonts w:cs="Arial" w:ascii="Arial" w:hAnsi="Arial"/>
+          <w:i/>
+        </w:rPr>
+      </w:r>
+    </w:p>
+    <w:p>
+      <w:pPr>
+        <w:pStyle w:val="Normal"/>
+        <w:spacing w:lineRule="auto" w:line="276" w:before="0" w:after="0"/>
+        <w:ind w:left="1418" w:hanging="0"/>
+        <w:jc w:val="both"/>
+        <w:rPr>
+          <w:rFonts w:ascii="Arial" w:hAnsi="Arial" w:cs="Arial"/>
+          <w:i/>
+          <w:i/>
+        </w:rPr>
+      </w:pPr>
+      <w:r>
+        <w:rPr>
+          <w:rFonts w:cs="Arial" w:ascii="Arial" w:hAnsi="Arial"/>
+          <w:i/>
+          <w:lang w:val="en-US"/>
+        </w:rPr>
+        <w:t>"Contributor" shall mean Licensor and any individual or Legal Entity on behalf of whom a Contribution has been received by Licensor and subsequently incorporated within the Work.</w:t>
+      </w:r>
+    </w:p>
+    <w:p>
+      <w:pPr>
+        <w:pStyle w:val="Normal"/>
+        <w:spacing w:lineRule="auto" w:line="276" w:before="0" w:after="0"/>
+        <w:ind w:left="1418" w:hanging="0"/>
+        <w:jc w:val="both"/>
+        <w:rPr>
+          <w:rFonts w:ascii="Arial" w:hAnsi="Arial" w:cs="Arial"/>
+          <w:i/>
+          <w:i/>
+        </w:rPr>
+      </w:pPr>
+      <w:r>
+        <w:rPr>
+          <w:rFonts w:cs="Arial" w:ascii="Arial" w:hAnsi="Arial"/>
+          <w:i/>
+        </w:rPr>
+      </w:r>
+    </w:p>
+    <w:p>
+      <w:pPr>
+        <w:pStyle w:val="Normal"/>
+        <w:spacing w:lineRule="auto" w:line="276" w:before="0" w:after="0"/>
+        <w:ind w:left="1418" w:hanging="0"/>
+        <w:jc w:val="both"/>
+        <w:rPr>
+          <w:rFonts w:ascii="Arial" w:hAnsi="Arial" w:cs="Arial"/>
+          <w:i/>
+          <w:i/>
+        </w:rPr>
+      </w:pPr>
+      <w:r>
+        <w:rPr>
+          <w:rFonts w:cs="Arial" w:ascii="Arial" w:hAnsi="Arial"/>
+          <w:i/>
+          <w:lang w:val="en-US"/>
+        </w:rPr>
+        <w:t>2. Grant of Copyright License. Subject to the terms and conditions of this License, each Contributor hereby grants to You a perpetual, worldwide, non-exclusive, no-charge, royalty-free, irrevocable copyright license to reproduce, prepare Derivative Works of, publicly display, publicly perform, sublicense, and distribute theWork and such Derivative Works in Source or Object form.</w:t>
+      </w:r>
+    </w:p>
+    <w:p>
+      <w:pPr>
+        <w:pStyle w:val="Normal"/>
+        <w:spacing w:lineRule="auto" w:line="276" w:before="0" w:after="0"/>
+        <w:ind w:left="1418" w:hanging="0"/>
+        <w:jc w:val="both"/>
+        <w:rPr>
+          <w:rFonts w:ascii="Arial" w:hAnsi="Arial" w:cs="Arial"/>
+          <w:i/>
+          <w:i/>
+        </w:rPr>
+      </w:pPr>
+      <w:r>
+        <w:rPr>
+          <w:rFonts w:cs="Arial" w:ascii="Arial" w:hAnsi="Arial"/>
+          <w:i/>
+        </w:rPr>
+      </w:r>
+    </w:p>
+    <w:p>
+      <w:pPr>
+        <w:pStyle w:val="Normal"/>
+        <w:spacing w:lineRule="auto" w:line="276" w:before="0" w:after="0"/>
+        <w:ind w:left="1418" w:hanging="0"/>
+        <w:jc w:val="both"/>
+        <w:rPr>
+          <w:rFonts w:ascii="Arial" w:hAnsi="Arial" w:cs="Arial"/>
+          <w:i/>
+          <w:i/>
+        </w:rPr>
+      </w:pPr>
+      <w:r>
+        <w:rPr>
+          <w:rFonts w:cs="Arial" w:ascii="Arial" w:hAnsi="Arial"/>
+          <w:i/>
+          <w:lang w:val="en-US"/>
+        </w:rPr>
+        <w:t>3. Grant of Patent License. Subject to the terms and conditions of this License, each Contributor hereby grants to You a perpetual, worldwide, non-exclusive, no-charge, royalty-free, irrevocable (except as stated in this section) patent license to make, have made, use, offer to sell, sell, import, and otherwise transfer the Work, where such license applies only to those patent claims licensable by such Contributor that are necessarily infringed by their Contribution(s) alone or by combination of their Contribution(s) with the Work to which such Contribution(s) was submitted. If You institute patent litigation against any entity (including a cross-claim or counterclaim in a lawsuit) alleging that the Work or a Contribution incorporated within the Work constitutes direct or contributory patent infringement, then any patent licenses granted to You under this License for that Work shall terminate as of the date such litigation is filed.</w:t>
+      </w:r>
+    </w:p>
+    <w:p>
+      <w:pPr>
+        <w:pStyle w:val="Normal"/>
+        <w:spacing w:lineRule="auto" w:line="276" w:before="0" w:after="0"/>
+        <w:ind w:left="1418" w:hanging="0"/>
+        <w:jc w:val="both"/>
+        <w:rPr>
+          <w:rFonts w:ascii="Arial" w:hAnsi="Arial" w:cs="Arial"/>
+          <w:i/>
+          <w:i/>
+        </w:rPr>
+      </w:pPr>
+      <w:r>
+        <w:rPr>
+          <w:rFonts w:cs="Arial" w:ascii="Arial" w:hAnsi="Arial"/>
+          <w:i/>
+        </w:rPr>
+      </w:r>
+    </w:p>
+    <w:p>
+      <w:pPr>
+        <w:pStyle w:val="Normal"/>
+        <w:spacing w:lineRule="auto" w:line="276" w:before="0" w:after="0"/>
+        <w:ind w:left="1418" w:hanging="0"/>
+        <w:jc w:val="both"/>
+        <w:rPr>
+          <w:rFonts w:ascii="Arial" w:hAnsi="Arial" w:cs="Arial"/>
+          <w:i/>
+          <w:i/>
+        </w:rPr>
+      </w:pPr>
+      <w:r>
+        <w:rPr>
+          <w:rFonts w:cs="Arial" w:ascii="Arial" w:hAnsi="Arial"/>
+          <w:i/>
+          <w:lang w:val="en-US"/>
+        </w:rPr>
+        <w:t>4. Redistribution. You may reproduce and distribute copies of the Work or Derivative Works thereof in any medium, with or without modifications, and in Source or Object form, provided that You meet the following conditions:</w:t>
+      </w:r>
+    </w:p>
+    <w:p>
+      <w:pPr>
+        <w:pStyle w:val="Normal"/>
+        <w:spacing w:lineRule="auto" w:line="276" w:before="0" w:after="0"/>
+        <w:ind w:left="1418" w:hanging="0"/>
+        <w:jc w:val="both"/>
+        <w:rPr>
+          <w:rFonts w:ascii="Arial" w:hAnsi="Arial" w:cs="Arial"/>
+          <w:i/>
+          <w:i/>
+        </w:rPr>
+      </w:pPr>
+      <w:r>
+        <w:rPr>
+          <w:rFonts w:cs="Arial" w:ascii="Arial" w:hAnsi="Arial"/>
+          <w:i/>
+        </w:rPr>
+      </w:r>
+    </w:p>
+    <w:p>
+      <w:pPr>
+        <w:pStyle w:val="Normal"/>
+        <w:spacing w:lineRule="auto" w:line="276" w:before="0" w:after="0"/>
+        <w:ind w:left="1418" w:hanging="0"/>
+        <w:jc w:val="both"/>
+        <w:rPr>
+          <w:rFonts w:ascii="Arial" w:hAnsi="Arial" w:cs="Arial"/>
+          <w:i/>
+          <w:i/>
+        </w:rPr>
+      </w:pPr>
+      <w:r>
+        <w:rPr>
+          <w:rFonts w:cs="Arial" w:ascii="Arial" w:hAnsi="Arial"/>
+          <w:i/>
+          <w:lang w:val="en-US"/>
+        </w:rPr>
+        <w:t>(a) You must give any other recipients of the Work or Derivative Works a copy of this License; and</w:t>
+      </w:r>
+    </w:p>
+    <w:p>
+      <w:pPr>
+        <w:pStyle w:val="Normal"/>
+        <w:spacing w:lineRule="auto" w:line="276" w:before="0" w:after="0"/>
+        <w:ind w:left="1418" w:hanging="0"/>
+        <w:jc w:val="both"/>
+        <w:rPr>
+          <w:rFonts w:ascii="Arial" w:hAnsi="Arial" w:cs="Arial"/>
+          <w:i/>
+          <w:i/>
+        </w:rPr>
+      </w:pPr>
+      <w:r>
+        <w:rPr>
+          <w:rFonts w:cs="Arial" w:ascii="Arial" w:hAnsi="Arial"/>
+          <w:i/>
+        </w:rPr>
+      </w:r>
+    </w:p>
+    <w:p>
+      <w:pPr>
+        <w:pStyle w:val="Normal"/>
+        <w:spacing w:lineRule="auto" w:line="276" w:before="0" w:after="0"/>
+        <w:ind w:left="1418" w:hanging="0"/>
+        <w:jc w:val="both"/>
+        <w:rPr>
+          <w:rFonts w:ascii="Arial" w:hAnsi="Arial" w:cs="Arial"/>
+          <w:i/>
+          <w:i/>
+        </w:rPr>
+      </w:pPr>
+      <w:r>
+        <w:rPr>
+          <w:rFonts w:cs="Arial" w:ascii="Arial" w:hAnsi="Arial"/>
+          <w:i/>
+          <w:lang w:val="en-US"/>
+        </w:rPr>
+        <w:t>(b) You must cause any modified files to carry prominent notices stating that You changed the files; and</w:t>
+      </w:r>
+    </w:p>
+    <w:p>
+      <w:pPr>
+        <w:pStyle w:val="Normal"/>
+        <w:spacing w:lineRule="auto" w:line="276" w:before="0" w:after="0"/>
+        <w:ind w:left="1418" w:hanging="0"/>
+        <w:jc w:val="both"/>
+        <w:rPr>
+          <w:rFonts w:ascii="Arial" w:hAnsi="Arial" w:cs="Arial"/>
+          <w:i/>
+          <w:i/>
+        </w:rPr>
+      </w:pPr>
+      <w:r>
+        <w:rPr>
+          <w:rFonts w:cs="Arial" w:ascii="Arial" w:hAnsi="Arial"/>
+          <w:i/>
+        </w:rPr>
+      </w:r>
+    </w:p>
+    <w:p>
+      <w:pPr>
+        <w:pStyle w:val="Normal"/>
+        <w:spacing w:lineRule="auto" w:line="276" w:before="0" w:after="0"/>
+        <w:ind w:left="1418" w:hanging="0"/>
+        <w:jc w:val="both"/>
+        <w:rPr>
+          <w:rFonts w:ascii="Arial" w:hAnsi="Arial" w:cs="Arial"/>
+          <w:i/>
+          <w:i/>
+        </w:rPr>
+      </w:pPr>
+      <w:r>
+        <w:rPr>
+          <w:rFonts w:cs="Arial" w:ascii="Arial" w:hAnsi="Arial"/>
+          <w:i/>
+          <w:lang w:val="en-US"/>
+        </w:rPr>
+        <w:t>(c) You must retain, in the Source form of any Derivative Works that You distribute, all copyright, patent, trademark, and attribution notices from the Source form of the Work, excluding those notices that do not pertain to any part of the Derivative Works; and</w:t>
+      </w:r>
+    </w:p>
+    <w:p>
+      <w:pPr>
+        <w:pStyle w:val="Normal"/>
+        <w:spacing w:lineRule="auto" w:line="276" w:before="0" w:after="0"/>
+        <w:ind w:left="1418" w:hanging="0"/>
+        <w:jc w:val="both"/>
+        <w:rPr>
+          <w:rFonts w:ascii="Arial" w:hAnsi="Arial" w:cs="Arial"/>
+          <w:i/>
+          <w:i/>
+        </w:rPr>
+      </w:pPr>
+      <w:r>
+        <w:rPr>
+          <w:rFonts w:cs="Arial" w:ascii="Arial" w:hAnsi="Arial"/>
+          <w:i/>
+        </w:rPr>
+      </w:r>
+    </w:p>
+    <w:p>
+      <w:pPr>
+        <w:pStyle w:val="Normal"/>
+        <w:spacing w:lineRule="auto" w:line="276" w:before="0" w:after="0"/>
+        <w:ind w:left="1418" w:hanging="0"/>
+        <w:jc w:val="both"/>
+        <w:rPr>
+          <w:rFonts w:ascii="Arial" w:hAnsi="Arial" w:cs="Arial"/>
+          <w:i/>
+          <w:i/>
+        </w:rPr>
+      </w:pPr>
+      <w:r>
+        <w:rPr>
+          <w:rFonts w:cs="Arial" w:ascii="Arial" w:hAnsi="Arial"/>
+          <w:i/>
+          <w:lang w:val="en-US"/>
+        </w:rPr>
+        <w:t>(d) If the Work includes a "NOTICE" text file as part of its distribution, then any Derivative Works that You distribute must include a readable copy of the attribution notices contained within such NOTICE file, excluding those notices that do not pertain to any part of the Derivative Works, in at least one of the following places: within a NOTICE text file distributed as part of the Derivative Works; within the Source form or documentation, if provided along with the Derivative Works; or, within a display generated by the Derivative Works, if and wherever such third-party notices normally appear. The contents of the NOTICE file are for informational purposes only and do not modify the License. You may add Your own attribution notices within Derivative Works that You distribute, alongside or as an addendum to the NOTICE text from the Work, provided that such additional attribution notices cannot be construed as modifying the License.</w:t>
+      </w:r>
+    </w:p>
+    <w:p>
+      <w:pPr>
+        <w:pStyle w:val="Normal"/>
+        <w:spacing w:lineRule="auto" w:line="276" w:before="0" w:after="0"/>
+        <w:ind w:left="1418" w:hanging="0"/>
+        <w:jc w:val="both"/>
+        <w:rPr>
+          <w:rFonts w:ascii="Arial" w:hAnsi="Arial" w:cs="Arial"/>
+          <w:i/>
+          <w:i/>
+        </w:rPr>
+      </w:pPr>
+      <w:r>
+        <w:rPr>
+          <w:rFonts w:cs="Arial" w:ascii="Arial" w:hAnsi="Arial"/>
+          <w:i/>
+        </w:rPr>
+      </w:r>
+    </w:p>
+    <w:p>
+      <w:pPr>
+        <w:pStyle w:val="Normal"/>
+        <w:spacing w:lineRule="auto" w:line="276" w:before="0" w:after="0"/>
+        <w:ind w:left="1418" w:hanging="0"/>
+        <w:jc w:val="both"/>
+        <w:rPr>
+          <w:rFonts w:ascii="Arial" w:hAnsi="Arial" w:cs="Arial"/>
+          <w:i/>
+          <w:i/>
+        </w:rPr>
+      </w:pPr>
+      <w:r>
+        <w:rPr>
+          <w:rFonts w:cs="Arial" w:ascii="Arial" w:hAnsi="Arial"/>
+          <w:i/>
+          <w:lang w:val="en-US"/>
+        </w:rPr>
+        <w:t>You may add Your own copyright statement to Your modifications and may provide additional or different license terms and conditions for use, reproduction, or distribution of Your modifications, or for any such Derivative Works as a whole, provided Your use, reproduction, and distribution of the Work otherwise complies with the conditions stated in this License.</w:t>
+      </w:r>
+    </w:p>
+    <w:p>
+      <w:pPr>
+        <w:pStyle w:val="Normal"/>
+        <w:spacing w:lineRule="auto" w:line="276" w:before="0" w:after="0"/>
+        <w:ind w:left="1418" w:hanging="0"/>
+        <w:jc w:val="both"/>
+        <w:rPr>
+          <w:rFonts w:ascii="Arial" w:hAnsi="Arial" w:cs="Arial"/>
+          <w:i/>
+          <w:i/>
+        </w:rPr>
+      </w:pPr>
+      <w:r>
+        <w:rPr>
+          <w:rFonts w:cs="Arial" w:ascii="Arial" w:hAnsi="Arial"/>
+          <w:i/>
+        </w:rPr>
+      </w:r>
+    </w:p>
+    <w:p>
+      <w:pPr>
+        <w:pStyle w:val="Normal"/>
+        <w:spacing w:lineRule="auto" w:line="276" w:before="0" w:after="0"/>
+        <w:ind w:left="1418" w:hanging="0"/>
+        <w:jc w:val="both"/>
+        <w:rPr>
+          <w:rFonts w:ascii="Arial" w:hAnsi="Arial" w:cs="Arial"/>
+          <w:i/>
+          <w:i/>
+        </w:rPr>
+      </w:pPr>
+      <w:r>
+        <w:rPr>
+          <w:rFonts w:cs="Arial" w:ascii="Arial" w:hAnsi="Arial"/>
+          <w:i/>
+          <w:lang w:val="en-US"/>
+        </w:rPr>
+        <w:t>5. Submission of Contributions. Unless You explicitly state otherwise, any Contribution intentionally submitted for inclusion in the Work by You to the Licensor shall be under the terms and conditions of this License, without any additional terms or conditions. Notwithstanding the above, nothing herein shall supersede or modify the terms of any separate license agreement you may have executed with Licensor regarding such Contributions.</w:t>
+      </w:r>
+    </w:p>
+    <w:p>
+      <w:pPr>
+        <w:pStyle w:val="Normal"/>
+        <w:spacing w:lineRule="auto" w:line="276" w:before="0" w:after="0"/>
+        <w:ind w:left="1418" w:hanging="0"/>
+        <w:jc w:val="both"/>
+        <w:rPr>
+          <w:rFonts w:ascii="Arial" w:hAnsi="Arial" w:cs="Arial"/>
+          <w:i/>
+          <w:i/>
+        </w:rPr>
+      </w:pPr>
+      <w:r>
+        <w:rPr>
+          <w:rFonts w:cs="Arial" w:ascii="Arial" w:hAnsi="Arial"/>
+          <w:i/>
+        </w:rPr>
+      </w:r>
+    </w:p>
+    <w:p>
+      <w:pPr>
+        <w:pStyle w:val="Normal"/>
+        <w:spacing w:lineRule="auto" w:line="276" w:before="0" w:after="0"/>
+        <w:ind w:left="1418" w:hanging="0"/>
+        <w:jc w:val="both"/>
+        <w:rPr>
+          <w:rFonts w:ascii="Arial" w:hAnsi="Arial" w:cs="Arial"/>
+          <w:i/>
+          <w:i/>
+        </w:rPr>
+      </w:pPr>
+      <w:r>
+        <w:rPr>
+          <w:rFonts w:cs="Arial" w:ascii="Arial" w:hAnsi="Arial"/>
+          <w:i/>
+          <w:lang w:val="en-US"/>
+        </w:rPr>
+        <w:t>6. Trademarks. This License does not grant permission to use the trade names, trademarks, service marks, or product names of the Licensor, except as required for reasonable and customary use in describing the origin of the Work and reproducing the content of the NOTICE file.</w:t>
+      </w:r>
+    </w:p>
+    <w:p>
+      <w:pPr>
+        <w:pStyle w:val="Normal"/>
+        <w:spacing w:lineRule="auto" w:line="276" w:before="0" w:after="0"/>
+        <w:ind w:left="1418" w:hanging="0"/>
+        <w:jc w:val="both"/>
+        <w:rPr>
+          <w:rFonts w:ascii="Arial" w:hAnsi="Arial" w:cs="Arial"/>
+          <w:i/>
+          <w:i/>
+        </w:rPr>
+      </w:pPr>
+      <w:r>
+        <w:rPr>
+          <w:rFonts w:cs="Arial" w:ascii="Arial" w:hAnsi="Arial"/>
+          <w:i/>
+        </w:rPr>
+      </w:r>
+    </w:p>
+    <w:p>
+      <w:pPr>
+        <w:pStyle w:val="Normal"/>
+        <w:spacing w:lineRule="auto" w:line="276" w:before="0" w:after="0"/>
+        <w:ind w:left="1418" w:hanging="0"/>
+        <w:jc w:val="both"/>
+        <w:rPr>
+          <w:rFonts w:ascii="Arial" w:hAnsi="Arial" w:cs="Arial"/>
+          <w:i/>
+          <w:i/>
+        </w:rPr>
+      </w:pPr>
+      <w:r>
+        <w:rPr>
+          <w:rFonts w:cs="Arial" w:ascii="Arial" w:hAnsi="Arial"/>
+          <w:i/>
+          <w:lang w:val="en-US"/>
+        </w:rPr>
+        <w:t>7. Disclaimer of Warranty. Unless required by applicable law or agreed to in writing, Licensor provides the Work (and each Contributor provides its Contributions) on an "AS IS" BASIS, WITHOUT WARRANTIES OR CONDITIONS OF ANY KIND, either express or implied, including, without limitation, any warranties or conditions of TITLE, NON-INFRINGEMENT, MERCHANTABILITY, or FITNESS FOR A PARTICULAR PURPOSE. You are solely responsible for determining the appropriateness of using or redistributing the Work and assume any risks associated with Your exercise of permissions under this License.</w:t>
+      </w:r>
+    </w:p>
+    <w:p>
+      <w:pPr>
+        <w:pStyle w:val="Normal"/>
+        <w:spacing w:lineRule="auto" w:line="276" w:before="0" w:after="0"/>
+        <w:ind w:left="1418" w:hanging="0"/>
+        <w:jc w:val="both"/>
+        <w:rPr>
+          <w:rFonts w:ascii="Arial" w:hAnsi="Arial" w:cs="Arial"/>
+          <w:i/>
+          <w:i/>
+        </w:rPr>
+      </w:pPr>
+      <w:r>
+        <w:rPr>
+          <w:rFonts w:cs="Arial" w:ascii="Arial" w:hAnsi="Arial"/>
+          <w:i/>
+        </w:rPr>
+      </w:r>
+    </w:p>
+    <w:p>
+      <w:pPr>
+        <w:pStyle w:val="Normal"/>
+        <w:spacing w:lineRule="auto" w:line="276" w:before="0" w:after="0"/>
+        <w:ind w:left="1418" w:hanging="0"/>
+        <w:jc w:val="both"/>
+        <w:rPr>
+          <w:rFonts w:ascii="Arial" w:hAnsi="Arial" w:cs="Arial"/>
+          <w:i/>
+          <w:i/>
+        </w:rPr>
+      </w:pPr>
+      <w:r>
+        <w:rPr>
+          <w:rFonts w:cs="Arial" w:ascii="Arial" w:hAnsi="Arial"/>
+          <w:i/>
+          <w:lang w:val="en-US"/>
+        </w:rPr>
+        <w:t>8. Limitation of Liability. In no event and under no legal theory, whether in tort (including negligence), contract, or otherwise, unless required by applicable law (such as deliberate and grossly negligent acts) or agreed to in writing, shall any Contributor be liable to You for damages, including any direct, indirect, special, incidental, or consequential damages of any character arising as a result of this License or out of the use or inability to use the Work (including but not limited to damages for loss of goodwill, work stoppage, computer failure or malfunction, or any and all other commercial damages or losses), even if such Contributor has been advised of the possibility of such damages.</w:t>
+      </w:r>
+    </w:p>
+    <w:p>
+      <w:pPr>
+        <w:pStyle w:val="Normal"/>
+        <w:spacing w:lineRule="auto" w:line="276" w:before="0" w:after="0"/>
+        <w:ind w:left="1418" w:hanging="0"/>
+        <w:jc w:val="both"/>
+        <w:rPr>
+          <w:rFonts w:ascii="Arial" w:hAnsi="Arial" w:cs="Arial"/>
+          <w:i/>
+          <w:i/>
+        </w:rPr>
+      </w:pPr>
+      <w:r>
+        <w:rPr>
+          <w:rFonts w:cs="Arial" w:ascii="Arial" w:hAnsi="Arial"/>
+          <w:i/>
+        </w:rPr>
+      </w:r>
+    </w:p>
+    <w:p>
+      <w:pPr>
+        <w:pStyle w:val="Normal"/>
+        <w:spacing w:lineRule="auto" w:line="276" w:before="0" w:after="0"/>
+        <w:ind w:left="1418" w:hanging="0"/>
+        <w:jc w:val="both"/>
+        <w:rPr>
+          <w:rFonts w:ascii="Arial" w:hAnsi="Arial" w:cs="Arial"/>
+          <w:i/>
+          <w:i/>
+        </w:rPr>
+      </w:pPr>
+      <w:r>
+        <w:rPr>
+          <w:rFonts w:cs="Arial" w:ascii="Arial" w:hAnsi="Arial"/>
+          <w:i/>
+          <w:lang w:val="en-US"/>
+        </w:rPr>
+        <w:t>9. Accepting Warranty or Additional Liability. While redistributing the Work or Derivative Works thereof, You may choose to offer, and charge a fee for, acceptance of support, warranty, indemnity, or other liability obligations and/or rights consistent with this License. However, in accepting such obligations, You may act only on Your own behalf and on Your sole responsibility, not on behalf of any other Contributor, and only if You agree to indemnify, defend, and hold each Contributor harmless for any liability incurred by, or claims asserted against, such Contributor by reason of your accepting any such warranty or additional liability.</w:t>
+      </w:r>
+    </w:p>
+    <w:p>
+      <w:pPr>
+        <w:pStyle w:val="Normal"/>
+        <w:spacing w:lineRule="auto" w:line="276" w:before="0" w:after="0"/>
+        <w:ind w:left="1418" w:hanging="0"/>
+        <w:jc w:val="both"/>
+        <w:rPr>
+          <w:rFonts w:ascii="Arial" w:hAnsi="Arial" w:cs="Arial"/>
+          <w:i/>
+          <w:i/>
+        </w:rPr>
+      </w:pPr>
+      <w:r>
+        <w:rPr>
+          <w:rFonts w:cs="Arial" w:ascii="Arial" w:hAnsi="Arial"/>
+          <w:i/>
+        </w:rPr>
+      </w:r>
+    </w:p>
+    <w:p>
+      <w:pPr>
+        <w:pStyle w:val="Normal"/>
+        <w:spacing w:lineRule="auto" w:line="276" w:before="0" w:after="0"/>
+        <w:ind w:left="1418" w:hanging="0"/>
+        <w:jc w:val="both"/>
+        <w:rPr>
+          <w:rFonts w:ascii="Arial" w:hAnsi="Arial" w:cs="Arial"/>
+          <w:i/>
+          <w:i/>
+        </w:rPr>
+      </w:pPr>
+      <w:r>
+        <w:rPr>
+          <w:rFonts w:cs="Arial" w:ascii="Arial" w:hAnsi="Arial"/>
+          <w:i/>
+          <w:lang w:val="en-US"/>
+        </w:rPr>
+        <w:t>END OF TERMS AND CONDITIONS</w:t>
       </w:r>
     </w:p>
     <w:p>
@@ -6521,7 +6380,7 @@
         </w:rPr>
         <w:t xml:space="preserve"> Vanilla.PDF Labs may make updates and changes to this license Agreement from time to time. Such changes will be posted on website at </w:t>
       </w:r>
-      <w:hyperlink r:id="rId8">
+      <w:hyperlink r:id="rId6">
         <w:r>
           <w:rPr>
             <w:rStyle w:val="InternetLink"/>
@@ -6578,21 +6437,7 @@
           <w:rFonts w:cs="Arial" w:ascii="Arial" w:hAnsi="Arial"/>
           <w:lang w:val="en-US"/>
         </w:rPr>
-        <w:t xml:space="preserve"> Licensee grants Vanilla.PDF Labs the right to use Licensee’s name and logo in press releases, brochures, case studies, marketing materials, the Vanilla.PDF Labs website and similar materials indicating that Licensee is a customer of Vanilla.PDF Labs. Licensee grants Vanilla.PDF Labs consent to the processing of its personal data (</w:t>
-      </w:r>
-      <w:r>
-        <w:rPr>
-          <w:rFonts w:cs="Arial" w:ascii="Arial" w:hAnsi="Arial"/>
-          <w:lang w:val="en"/>
-        </w:rPr>
-        <w:t>storage, archiving</w:t>
-      </w:r>
-      <w:r>
-        <w:rPr>
-          <w:rFonts w:cs="Arial" w:ascii="Arial" w:hAnsi="Arial"/>
-          <w:lang w:val="en-US"/>
-        </w:rPr>
-        <w:t>) to the extent name, surname, address for the possible purpose of the specification of License File and invoicing.</w:t>
+        <w:t xml:space="preserve"> Licensee grants Vanilla.PDF Labs the right to use Licensee’s name and logo in press releases, brochures, case studies, marketing materials, the Vanilla.PDF Labs website and similar materials indicating that Licensee is a customer of Vanilla.PDF Labs. Licensee grants Vanilla.PDF Labs consent to the processing of its personal data (storage, archiving) to the extent name, surname, address for the possible purpose of the specification of License File and invoicing.</w:t>
       </w:r>
     </w:p>
     <w:p>
@@ -6701,9 +6546,21 @@
         <w:rPr>
           <w:rFonts w:cs="Arial" w:ascii="Arial" w:hAnsi="Arial"/>
         </w:rPr>
-        <w:t xml:space="preserve">Vanilla.PDF - Copyright (C) 2018 Vanilla.PDF Labs </w:t>
-      </w:r>
-      <w:hyperlink r:id="rId9">
+        <w:t>Vanilla.PDF - Copyright (C) 20</w:t>
+      </w:r>
+      <w:r>
+        <w:rPr>
+          <w:rFonts w:cs="Arial" w:ascii="Arial" w:hAnsi="Arial"/>
+        </w:rPr>
+        <w:t>22</w:t>
+      </w:r>
+      <w:r>
+        <w:rPr>
+          <w:rFonts w:cs="Arial" w:ascii="Arial" w:hAnsi="Arial"/>
+        </w:rPr>
+        <w:t xml:space="preserve"> Vanilla.PDF Labs </w:t>
+      </w:r>
+      <w:hyperlink r:id="rId7">
         <w:r>
           <w:rPr>
             <w:rStyle w:val="InternetLink"/>
@@ -6725,14 +6582,14 @@
       </w:r>
     </w:p>
     <w:sectPr>
-      <w:footerReference w:type="default" r:id="rId10"/>
+      <w:footerReference w:type="default" r:id="rId8"/>
       <w:type w:val="nextPage"/>
       <w:pgSz w:w="11906" w:h="16838"/>
-      <w:pgMar w:left="1417" w:right="1417" w:header="0" w:top="1417" w:footer="708" w:bottom="1417" w:gutter="0"/>
+      <w:pgMar w:left="1417" w:right="1417" w:gutter="0" w:header="0" w:top="1417" w:footer="708" w:bottom="1417"/>
       <w:pgNumType w:fmt="decimal"/>
       <w:formProt w:val="false"/>
       <w:textDirection w:val="lrTb"/>
-      <w:docGrid w:type="default" w:linePitch="360" w:charSpace="4294965247"/>
+      <w:docGrid w:type="default" w:linePitch="360" w:charSpace="0"/>
     </w:sectPr>
   </w:body>
 </w:document>
@@ -6746,7 +6603,7 @@
         <w:docPartGallery w:val="Page Numbers (Bottom of Page)"/>
         <w:docPartUnique w:val="true"/>
       </w:docPartObj>
-      <w:id w:val="1608314825"/>
+      <w:id w:val="983493528"/>
     </w:sdtPr>
     <w:sdtContent>
       <w:p>
@@ -6760,15 +6617,19 @@
           <w:fldChar w:fldCharType="begin"/>
         </w:r>
         <w:r>
+          <w:rPr/>
           <w:instrText> PAGE </w:instrText>
         </w:r>
         <w:r>
+          <w:rPr/>
           <w:fldChar w:fldCharType="separate"/>
         </w:r>
         <w:r>
+          <w:rPr/>
           <w:t>18</w:t>
         </w:r>
         <w:r>
+          <w:rPr/>
           <w:fldChar w:fldCharType="end"/>
         </w:r>
       </w:p>
@@ -6787,7 +6648,7 @@
 </file>
 
 <file path=word/numbering.xml><?xml version="1.0" encoding="utf-8"?>
-<w:numbering xmlns:w="http://schemas.openxmlformats.org/wordprocessingml/2006/main" xmlns:o="urn:schemas-microsoft-com:office:office" xmlns:r="http://schemas.openxmlformats.org/officeDocument/2006/relationships" xmlns:v="urn:schemas-microsoft-com:vml">
+<w:numbering xmlns:w="http://schemas.openxmlformats.org/wordprocessingml/2006/main" xmlns:o="urn:schemas-microsoft-com:office:office" xmlns:r="http://schemas.openxmlformats.org/officeDocument/2006/relationships" xmlns:v="urn:schemas-microsoft-com:vml" xmlns:mc="http://schemas.openxmlformats.org/markup-compatibility/2006" xmlns:w14="http://schemas.microsoft.com/office/word/2010/wordml" mc:Ignorable="w14">
   <w:abstractNum w:abstractNumId="1">
     <w:lvl w:ilvl="0">
       <w:start w:val="1"/>
@@ -6795,11 +6656,13 @@
       <w:lvlText w:val=""/>
       <w:lvlJc w:val="left"/>
       <w:pPr>
+        <w:tabs>
+          <w:tab w:val="num" w:pos="0"/>
+        </w:tabs>
         <w:ind w:left="1287" w:hanging="360"/>
       </w:pPr>
       <w:rPr>
         <w:rFonts w:ascii="Symbol" w:hAnsi="Symbol" w:cs="Symbol" w:hint="default"/>
-        <w:rFonts w:cs="Symbol"/>
       </w:rPr>
     </w:lvl>
     <w:lvl w:ilvl="1">
@@ -6808,11 +6671,13 @@
       <w:lvlText w:val="o"/>
       <w:lvlJc w:val="left"/>
       <w:pPr>
+        <w:tabs>
+          <w:tab w:val="num" w:pos="0"/>
+        </w:tabs>
         <w:ind w:left="2007" w:hanging="360"/>
       </w:pPr>
       <w:rPr>
         <w:rFonts w:ascii="Courier New" w:hAnsi="Courier New" w:cs="Courier New" w:hint="default"/>
-        <w:rFonts w:cs="Courier New"/>
       </w:rPr>
     </w:lvl>
     <w:lvl w:ilvl="2">
@@ -6821,11 +6686,13 @@
       <w:lvlText w:val=""/>
       <w:lvlJc w:val="left"/>
       <w:pPr>
+        <w:tabs>
+          <w:tab w:val="num" w:pos="0"/>
+        </w:tabs>
         <w:ind w:left="2727" w:hanging="360"/>
       </w:pPr>
       <w:rPr>
         <w:rFonts w:ascii="Wingdings" w:hAnsi="Wingdings" w:cs="Wingdings" w:hint="default"/>
-        <w:rFonts w:cs="Wingdings"/>
       </w:rPr>
     </w:lvl>
     <w:lvl w:ilvl="3">
@@ -6834,11 +6701,13 @@
       <w:lvlText w:val=""/>
       <w:lvlJc w:val="left"/>
       <w:pPr>
+        <w:tabs>
+          <w:tab w:val="num" w:pos="0"/>
+        </w:tabs>
         <w:ind w:left="3447" w:hanging="360"/>
       </w:pPr>
       <w:rPr>
         <w:rFonts w:ascii="Symbol" w:hAnsi="Symbol" w:cs="Symbol" w:hint="default"/>
-        <w:rFonts w:cs="Symbol"/>
       </w:rPr>
     </w:lvl>
     <w:lvl w:ilvl="4">
@@ -6847,11 +6716,13 @@
       <w:lvlText w:val="o"/>
       <w:lvlJc w:val="left"/>
       <w:pPr>
+        <w:tabs>
+          <w:tab w:val="num" w:pos="0"/>
+        </w:tabs>
         <w:ind w:left="4167" w:hanging="360"/>
       </w:pPr>
       <w:rPr>
         <w:rFonts w:ascii="Courier New" w:hAnsi="Courier New" w:cs="Courier New" w:hint="default"/>
-        <w:rFonts w:cs="Courier New"/>
       </w:rPr>
     </w:lvl>
     <w:lvl w:ilvl="5">
@@ -6860,11 +6731,13 @@
       <w:lvlText w:val=""/>
       <w:lvlJc w:val="left"/>
       <w:pPr>
+        <w:tabs>
+          <w:tab w:val="num" w:pos="0"/>
+        </w:tabs>
         <w:ind w:left="4887" w:hanging="360"/>
       </w:pPr>
       <w:rPr>
         <w:rFonts w:ascii="Wingdings" w:hAnsi="Wingdings" w:cs="Wingdings" w:hint="default"/>
-        <w:rFonts w:cs="Wingdings"/>
       </w:rPr>
     </w:lvl>
     <w:lvl w:ilvl="6">
@@ -6873,11 +6746,13 @@
       <w:lvlText w:val=""/>
       <w:lvlJc w:val="left"/>
       <w:pPr>
+        <w:tabs>
+          <w:tab w:val="num" w:pos="0"/>
+        </w:tabs>
         <w:ind w:left="5607" w:hanging="360"/>
       </w:pPr>
       <w:rPr>
         <w:rFonts w:ascii="Symbol" w:hAnsi="Symbol" w:cs="Symbol" w:hint="default"/>
-        <w:rFonts w:cs="Symbol"/>
       </w:rPr>
     </w:lvl>
     <w:lvl w:ilvl="7">
@@ -6886,11 +6761,13 @@
       <w:lvlText w:val="o"/>
       <w:lvlJc w:val="left"/>
       <w:pPr>
+        <w:tabs>
+          <w:tab w:val="num" w:pos="0"/>
+        </w:tabs>
         <w:ind w:left="6327" w:hanging="360"/>
       </w:pPr>
       <w:rPr>
         <w:rFonts w:ascii="Courier New" w:hAnsi="Courier New" w:cs="Courier New" w:hint="default"/>
-        <w:rFonts w:cs="Courier New"/>
       </w:rPr>
     </w:lvl>
     <w:lvl w:ilvl="8">
@@ -6899,11 +6776,13 @@
       <w:lvlText w:val=""/>
       <w:lvlJc w:val="left"/>
       <w:pPr>
+        <w:tabs>
+          <w:tab w:val="num" w:pos="0"/>
+        </w:tabs>
         <w:ind w:left="7047" w:hanging="360"/>
       </w:pPr>
       <w:rPr>
         <w:rFonts w:ascii="Wingdings" w:hAnsi="Wingdings" w:cs="Wingdings" w:hint="default"/>
-        <w:rFonts w:cs="Wingdings"/>
       </w:rPr>
     </w:lvl>
   </w:abstractNum>
@@ -6916,9 +6795,9 @@
       <w:lvlJc w:val="left"/>
       <w:pPr>
         <w:tabs>
-          <w:tab w:val="num" w:pos="432"/>
+          <w:tab w:val="num" w:pos="0"/>
         </w:tabs>
-        <w:ind w:left="432" w:hanging="432"/>
+        <w:ind w:left="0" w:hanging="0"/>
       </w:pPr>
     </w:lvl>
     <w:lvl w:ilvl="1">
@@ -6929,9 +6808,9 @@
       <w:lvlJc w:val="left"/>
       <w:pPr>
         <w:tabs>
-          <w:tab w:val="num" w:pos="576"/>
+          <w:tab w:val="num" w:pos="0"/>
         </w:tabs>
-        <w:ind w:left="576" w:hanging="576"/>
+        <w:ind w:left="0" w:hanging="0"/>
       </w:pPr>
     </w:lvl>
     <w:lvl w:ilvl="2">
@@ -6942,9 +6821,9 @@
       <w:lvlJc w:val="left"/>
       <w:pPr>
         <w:tabs>
-          <w:tab w:val="num" w:pos="720"/>
+          <w:tab w:val="num" w:pos="0"/>
         </w:tabs>
-        <w:ind w:left="720" w:hanging="720"/>
+        <w:ind w:left="0" w:hanging="0"/>
       </w:pPr>
     </w:lvl>
     <w:lvl w:ilvl="3">
@@ -6955,9 +6834,9 @@
       <w:lvlJc w:val="left"/>
       <w:pPr>
         <w:tabs>
-          <w:tab w:val="num" w:pos="864"/>
+          <w:tab w:val="num" w:pos="0"/>
         </w:tabs>
-        <w:ind w:left="864" w:hanging="864"/>
+        <w:ind w:left="0" w:hanging="0"/>
       </w:pPr>
     </w:lvl>
     <w:lvl w:ilvl="4">
@@ -6968,9 +6847,9 @@
       <w:lvlJc w:val="left"/>
       <w:pPr>
         <w:tabs>
-          <w:tab w:val="num" w:pos="1008"/>
+          <w:tab w:val="num" w:pos="0"/>
         </w:tabs>
-        <w:ind w:left="1008" w:hanging="1008"/>
+        <w:ind w:left="0" w:hanging="0"/>
       </w:pPr>
     </w:lvl>
     <w:lvl w:ilvl="5">
@@ -6981,9 +6860,9 @@
       <w:lvlJc w:val="left"/>
       <w:pPr>
         <w:tabs>
-          <w:tab w:val="num" w:pos="1152"/>
+          <w:tab w:val="num" w:pos="0"/>
         </w:tabs>
-        <w:ind w:left="1152" w:hanging="1152"/>
+        <w:ind w:left="0" w:hanging="0"/>
       </w:pPr>
     </w:lvl>
     <w:lvl w:ilvl="6">
@@ -6994,9 +6873,9 @@
       <w:lvlJc w:val="left"/>
       <w:pPr>
         <w:tabs>
-          <w:tab w:val="num" w:pos="1296"/>
+          <w:tab w:val="num" w:pos="0"/>
         </w:tabs>
-        <w:ind w:left="1296" w:hanging="1296"/>
+        <w:ind w:left="0" w:hanging="0"/>
       </w:pPr>
     </w:lvl>
     <w:lvl w:ilvl="7">
@@ -7007,9 +6886,9 @@
       <w:lvlJc w:val="left"/>
       <w:pPr>
         <w:tabs>
-          <w:tab w:val="num" w:pos="1440"/>
+          <w:tab w:val="num" w:pos="0"/>
         </w:tabs>
-        <w:ind w:left="1440" w:hanging="1440"/>
+        <w:ind w:left="0" w:hanging="0"/>
       </w:pPr>
     </w:lvl>
     <w:lvl w:ilvl="8">
@@ -7020,9 +6899,9 @@
       <w:lvlJc w:val="left"/>
       <w:pPr>
         <w:tabs>
-          <w:tab w:val="num" w:pos="1584"/>
+          <w:tab w:val="num" w:pos="0"/>
         </w:tabs>
-        <w:ind w:left="1584" w:hanging="1584"/>
+        <w:ind w:left="0" w:hanging="0"/>
       </w:pPr>
     </w:lvl>
   </w:abstractNum>
@@ -7047,7 +6926,7 @@
     </w:rPrDefault>
     <w:pPrDefault>
       <w:pPr>
-        <w:spacing w:lineRule="auto" w:line="259"/>
+        <w:suppressAutoHyphens w:val="true"/>
       </w:pPr>
     </w:pPrDefault>
   </w:docDefaults>
@@ -7433,6 +7312,7 @@
     <w:qFormat/>
     <w:pPr>
       <w:widowControl/>
+      <w:suppressAutoHyphens w:val="true"/>
       <w:bidi w:val="0"/>
       <w:spacing w:lineRule="auto" w:line="259" w:before="0" w:after="160"/>
       <w:jc w:val="left"/>
@@ -7440,6 +7320,7 @@
     <w:rPr>
       <w:rFonts w:ascii="Calibri" w:hAnsi="Calibri" w:eastAsia="Calibri" w:cs=""/>
       <w:color w:val="00000A"/>
+      <w:kern w:val="0"/>
       <w:sz w:val="22"/>
       <w:szCs w:val="22"/>
       <w:lang w:val="sk-SK" w:eastAsia="en-US" w:bidi="ar-SA"/>
@@ -7554,7 +7435,7 @@
     <w:rPr/>
   </w:style>
   <w:style w:type="character" w:styleId="InternetLink">
-    <w:name w:val="Internet Link"/>
+    <w:name w:val="Hyperlink"/>
     <w:basedOn w:val="DefaultParagraphFont"/>
     <w:uiPriority w:val="99"/>
     <w:unhideWhenUsed/>
@@ -7603,90 +7484,13 @@
       <w:rFonts w:ascii="OpenSymbol" w:hAnsi="OpenSymbol" w:eastAsia="OpenSymbol" w:cs="OpenSymbol"/>
     </w:rPr>
   </w:style>
-  <w:style w:type="character" w:styleId="ListLabel1">
-    <w:name w:val="ListLabel 1"/>
-    <w:qFormat/>
-    <w:rPr>
-      <w:rFonts w:cs="Courier New"/>
-    </w:rPr>
-  </w:style>
-  <w:style w:type="character" w:styleId="ListLabel2">
-    <w:name w:val="ListLabel 2"/>
-    <w:qFormat/>
-    <w:rPr>
-      <w:rFonts w:eastAsia="Calibri" w:cs="Arial"/>
-    </w:rPr>
-  </w:style>
-  <w:style w:type="character" w:styleId="ListLabel3">
-    <w:name w:val="ListLabel 3"/>
-    <w:qFormat/>
-    <w:rPr>
-      <w:rFonts w:cs="Symbol"/>
-    </w:rPr>
-  </w:style>
-  <w:style w:type="character" w:styleId="ListLabel4">
-    <w:name w:val="ListLabel 4"/>
-    <w:qFormat/>
-    <w:rPr>
-      <w:rFonts w:cs="Courier New"/>
-    </w:rPr>
-  </w:style>
-  <w:style w:type="character" w:styleId="ListLabel5">
-    <w:name w:val="ListLabel 5"/>
-    <w:qFormat/>
-    <w:rPr>
-      <w:rFonts w:cs="Wingdings"/>
-    </w:rPr>
-  </w:style>
-  <w:style w:type="character" w:styleId="ListLabel6">
-    <w:name w:val="ListLabel 6"/>
-    <w:qFormat/>
-    <w:rPr>
-      <w:rFonts w:cs="Symbol"/>
-    </w:rPr>
-  </w:style>
-  <w:style w:type="character" w:styleId="ListLabel7">
-    <w:name w:val="ListLabel 7"/>
-    <w:qFormat/>
-    <w:rPr>
-      <w:rFonts w:cs="Courier New"/>
-    </w:rPr>
-  </w:style>
-  <w:style w:type="character" w:styleId="ListLabel8">
-    <w:name w:val="ListLabel 8"/>
-    <w:qFormat/>
-    <w:rPr>
-      <w:rFonts w:cs="Wingdings"/>
-    </w:rPr>
-  </w:style>
-  <w:style w:type="character" w:styleId="ListLabel9">
-    <w:name w:val="ListLabel 9"/>
-    <w:qFormat/>
-    <w:rPr>
-      <w:rFonts w:cs="Symbol"/>
-    </w:rPr>
-  </w:style>
-  <w:style w:type="character" w:styleId="ListLabel10">
-    <w:name w:val="ListLabel 10"/>
-    <w:qFormat/>
-    <w:rPr>
-      <w:rFonts w:cs="Courier New"/>
-    </w:rPr>
-  </w:style>
-  <w:style w:type="character" w:styleId="ListLabel11">
-    <w:name w:val="ListLabel 11"/>
-    <w:qFormat/>
-    <w:rPr>
-      <w:rFonts w:cs="Wingdings"/>
-    </w:rPr>
-  </w:style>
   <w:style w:type="paragraph" w:styleId="Heading" w:customStyle="1">
     <w:name w:val="Heading"/>
     <w:basedOn w:val="Normal"/>
     <w:next w:val="TextBody"/>
     <w:qFormat/>
     <w:pPr>
-      <w:keepNext/>
+      <w:keepNext w:val="true"/>
       <w:spacing w:before="240" w:after="120"/>
     </w:pPr>
     <w:rPr>
@@ -7696,7 +7500,7 @@
     </w:rPr>
   </w:style>
   <w:style w:type="paragraph" w:styleId="TextBody" w:customStyle="1">
-    <w:name w:val="Text Body"/>
+    <w:name w:val="Body Text"/>
     <w:basedOn w:val="Normal"/>
     <w:pPr>
       <w:spacing w:lineRule="auto" w:line="288" w:before="0" w:after="140"/>
@@ -7804,6 +7608,13 @@
       <w:szCs w:val="18"/>
     </w:rPr>
   </w:style>
+  <w:style w:type="paragraph" w:styleId="HeaderandFooter">
+    <w:name w:val="Header and Footer"/>
+    <w:basedOn w:val="Normal"/>
+    <w:qFormat/>
+    <w:pPr/>
+    <w:rPr/>
+  </w:style>
   <w:style w:type="paragraph" w:styleId="Header">
     <w:name w:val="Header"/>
     <w:basedOn w:val="Normal"/>
@@ -7813,6 +7624,7 @@
     <w:rsid w:val="001844d5"/>
     <w:pPr>
       <w:tabs>
+        <w:tab w:val="clear" w:pos="708"/>
         <w:tab w:val="center" w:pos="4513" w:leader="none"/>
         <w:tab w:val="right" w:pos="9026" w:leader="none"/>
       </w:tabs>
@@ -7829,6 +7641,7 @@
     <w:rsid w:val="001844d5"/>
     <w:pPr>
       <w:tabs>
+        <w:tab w:val="clear" w:pos="708"/>
         <w:tab w:val="center" w:pos="4513" w:leader="none"/>
         <w:tab w:val="right" w:pos="9026" w:leader="none"/>
       </w:tabs>
@@ -7921,6 +7734,7 @@
     <w:uiPriority w:val="99"/>
     <w:semiHidden/>
     <w:unhideWhenUsed/>
+    <w:qFormat/>
   </w:style>
   <w:style w:type="table" w:default="1" w:styleId="TableNormal">
     <w:name w:val="Normal Table"/>
@@ -7928,7 +7742,6 @@
     <w:semiHidden/>
     <w:unhideWhenUsed/>
     <w:tblPr>
-      <w:tblInd w:w="0" w:type="dxa"/>
       <w:tblCellMar>
         <w:top w:w="0" w:type="dxa"/>
         <w:left w:w="108" w:type="dxa"/>

</xml_diff>